<commit_message>
atualização do documento doc
introduzindo a introdução
</commit_message>
<xml_diff>
--- a/docs/relatorio/Relatorio Tecnico - Olha o Bus.docx
+++ b/docs/relatorio/Relatorio Tecnico - Olha o Bus.docx
@@ -1,6 +1,6 @@
 
 <file path=word/document.xml><?xml version="1.0" encoding="utf-8"?>
-<w:document xmlns:wpc="http://schemas.microsoft.com/office/word/2010/wordprocessingCanvas" xmlns:cx="http://schemas.microsoft.com/office/drawing/2014/chartex" xmlns:cx1="http://schemas.microsoft.com/office/drawing/2015/9/8/chartex" xmlns:cx2="http://schemas.microsoft.com/office/drawing/2015/10/21/chartex" xmlns:cx3="http://schemas.microsoft.com/office/drawing/2016/5/9/chartex" xmlns:cx4="http://schemas.microsoft.com/office/drawing/2016/5/10/chartex" xmlns:cx5="http://schemas.microsoft.com/office/drawing/2016/5/11/chartex" xmlns:cx6="http://schemas.microsoft.com/office/drawing/2016/5/12/chartex" xmlns:cx7="http://schemas.microsoft.com/office/drawing/2016/5/13/chartex" xmlns:cx8="http://schemas.microsoft.com/office/drawing/2016/5/14/chartex" xmlns:mc="http://schemas.openxmlformats.org/markup-compatibility/2006" xmlns:aink="http://schemas.microsoft.com/office/drawing/2016/ink" xmlns:am3d="http://schemas.microsoft.com/office/drawing/2017/model3d" xmlns:o="urn:schemas-microsoft-com:office:office" xmlns:oel="http://schemas.microsoft.com/office/2019/extlst" xmlns:r="http://schemas.openxmlformats.org/officeDocument/2006/relationships" xmlns:m="http://schemas.openxmlformats.org/officeDocument/2006/math" xmlns:v="urn:schemas-microsoft-com:vml" xmlns:wp14="http://schemas.microsoft.com/office/word/2010/wordprocessingDrawing" xmlns:wp="http://schemas.openxmlformats.org/drawingml/2006/wordprocessingDrawing" xmlns:w10="urn:schemas-microsoft-com:office:word" xmlns:w="http://schemas.openxmlformats.org/wordprocessingml/2006/main" xmlns:w14="http://schemas.microsoft.com/office/word/2010/wordml" xmlns:w15="http://schemas.microsoft.com/office/word/2012/wordml" xmlns:w16cex="http://schemas.microsoft.com/office/word/2018/wordml/cex" xmlns:w16cid="http://schemas.microsoft.com/office/word/2016/wordml/cid" xmlns:w16="http://schemas.microsoft.com/office/word/2018/wordml" xmlns:w16sdtdh="http://schemas.microsoft.com/office/word/2020/wordml/sdtdatahash" xmlns:w16se="http://schemas.microsoft.com/office/word/2015/wordml/symex" xmlns:wpg="http://schemas.microsoft.com/office/word/2010/wordprocessingGroup" xmlns:wpi="http://schemas.microsoft.com/office/word/2010/wordprocessingInk" xmlns:wne="http://schemas.microsoft.com/office/word/2006/wordml" xmlns:wps="http://schemas.microsoft.com/office/word/2010/wordprocessingShape" mc:Ignorable="w14 w15 w16se w16cid w16 w16cex w16sdtdh wp14">
+<w:document xmlns:wpc="http://schemas.microsoft.com/office/word/2010/wordprocessingCanvas" xmlns:cx="http://schemas.microsoft.com/office/drawing/2014/chartex" xmlns:cx1="http://schemas.microsoft.com/office/drawing/2015/9/8/chartex" xmlns:cx2="http://schemas.microsoft.com/office/drawing/2015/10/21/chartex" xmlns:cx3="http://schemas.microsoft.com/office/drawing/2016/5/9/chartex" xmlns:cx4="http://schemas.microsoft.com/office/drawing/2016/5/10/chartex" xmlns:cx5="http://schemas.microsoft.com/office/drawing/2016/5/11/chartex" xmlns:cx6="http://schemas.microsoft.com/office/drawing/2016/5/12/chartex" xmlns:cx7="http://schemas.microsoft.com/office/drawing/2016/5/13/chartex" xmlns:cx8="http://schemas.microsoft.com/office/drawing/2016/5/14/chartex" xmlns:mc="http://schemas.openxmlformats.org/markup-compatibility/2006" xmlns:aink="http://schemas.microsoft.com/office/drawing/2016/ink" xmlns:am3d="http://schemas.microsoft.com/office/drawing/2017/model3d" xmlns:o="urn:schemas-microsoft-com:office:office" xmlns:oel="http://schemas.microsoft.com/office/2019/extlst" xmlns:r="http://schemas.openxmlformats.org/officeDocument/2006/relationships" xmlns:m="http://schemas.openxmlformats.org/officeDocument/2006/math" xmlns:v="urn:schemas-microsoft-com:vml" xmlns:wp14="http://schemas.microsoft.com/office/word/2010/wordprocessingDrawing" xmlns:wp="http://schemas.openxmlformats.org/drawingml/2006/wordprocessingDrawing" xmlns:w10="urn:schemas-microsoft-com:office:word" xmlns:w="http://schemas.openxmlformats.org/wordprocessingml/2006/main" xmlns:w14="http://schemas.microsoft.com/office/word/2010/wordml" xmlns:w15="http://schemas.microsoft.com/office/word/2012/wordml" xmlns:w16cex="http://schemas.microsoft.com/office/word/2018/wordml/cex" xmlns:w16cid="http://schemas.microsoft.com/office/word/2016/wordml/cid" xmlns:w16="http://schemas.microsoft.com/office/word/2018/wordml" xmlns:w16du="http://schemas.microsoft.com/office/word/2023/wordml/word16du" xmlns:w16sdtdh="http://schemas.microsoft.com/office/word/2020/wordml/sdtdatahash" xmlns:w16se="http://schemas.microsoft.com/office/word/2015/wordml/symex" xmlns:wpg="http://schemas.microsoft.com/office/word/2010/wordprocessingGroup" xmlns:wpi="http://schemas.microsoft.com/office/word/2010/wordprocessingInk" xmlns:wne="http://schemas.microsoft.com/office/word/2006/wordml" xmlns:wps="http://schemas.microsoft.com/office/word/2010/wordprocessingShape" mc:Ignorable="w14 w15 w16se w16cid w16 w16cex w16sdtdh wp14">
   <w:body>
     <w:p>
       <w:pPr>
@@ -314,8 +314,8 @@
           <w:rFonts w:asciiTheme="minorHAnsi" w:hAnsiTheme="minorHAnsi" w:cstheme="minorBidi"/>
           <w:b/>
           <w:bCs/>
-          <w:sz w:val="21"/>
-          <w:szCs w:val="21"/>
+          <w:sz w:val="26"/>
+          <w:szCs w:val="26"/>
         </w:rPr>
       </w:sdtEndPr>
       <w:sdtContent>
@@ -341,42 +341,23 @@
           <w:pPr>
             <w:pStyle w:val="Sumrio2"/>
             <w:rPr>
-              <w:rFonts w:ascii="Times New Roman" w:hAnsi="Times New Roman"/>
-              <w:noProof/>
               <w:sz w:val="24"/>
               <w:szCs w:val="24"/>
             </w:rPr>
           </w:pPr>
           <w:r>
-            <w:rPr>
-              <w:rFonts w:ascii="Times New Roman" w:hAnsi="Times New Roman"/>
-              <w:sz w:val="24"/>
-              <w:szCs w:val="24"/>
-            </w:rPr>
             <w:fldChar w:fldCharType="begin"/>
           </w:r>
           <w:r>
-            <w:rPr>
-              <w:rFonts w:ascii="Times New Roman" w:hAnsi="Times New Roman"/>
-              <w:sz w:val="24"/>
-              <w:szCs w:val="24"/>
-            </w:rPr>
             <w:instrText xml:space="preserve"> TOC \o "1-3" \h \z \u </w:instrText>
           </w:r>
           <w:r>
-            <w:rPr>
-              <w:rFonts w:ascii="Times New Roman" w:hAnsi="Times New Roman"/>
-              <w:sz w:val="24"/>
-              <w:szCs w:val="24"/>
-            </w:rPr>
             <w:fldChar w:fldCharType="separate"/>
           </w:r>
-          <w:hyperlink w:anchor="_Toc132398819" w:history="1">
+          <w:hyperlink w:anchor="_Toc132556032" w:history="1">
             <w:r>
               <w:rPr>
                 <w:rStyle w:val="Hyperlink"/>
-                <w:rFonts w:ascii="Times New Roman" w:hAnsi="Times New Roman"/>
-                <w:noProof/>
                 <w:sz w:val="24"/>
                 <w:szCs w:val="24"/>
               </w:rPr>
@@ -384,8 +365,6 @@
             </w:r>
             <w:r>
               <w:rPr>
-                <w:rFonts w:ascii="Times New Roman" w:hAnsi="Times New Roman"/>
-                <w:noProof/>
                 <w:sz w:val="24"/>
                 <w:szCs w:val="24"/>
               </w:rPr>
@@ -394,8 +373,6 @@
             <w:r>
               <w:rPr>
                 <w:rStyle w:val="Hyperlink"/>
-                <w:rFonts w:ascii="Times New Roman" w:hAnsi="Times New Roman"/>
-                <w:noProof/>
                 <w:sz w:val="24"/>
                 <w:szCs w:val="24"/>
               </w:rPr>
@@ -403,8 +380,6 @@
             </w:r>
             <w:r>
               <w:rPr>
-                <w:rFonts w:ascii="Times New Roman" w:hAnsi="Times New Roman"/>
-                <w:noProof/>
                 <w:webHidden/>
                 <w:sz w:val="24"/>
                 <w:szCs w:val="24"/>
@@ -413,8 +388,6 @@
             </w:r>
             <w:r>
               <w:rPr>
-                <w:rFonts w:ascii="Times New Roman" w:hAnsi="Times New Roman"/>
-                <w:noProof/>
                 <w:webHidden/>
                 <w:sz w:val="24"/>
                 <w:szCs w:val="24"/>
@@ -423,27 +396,21 @@
             </w:r>
             <w:r>
               <w:rPr>
-                <w:rFonts w:ascii="Times New Roman" w:hAnsi="Times New Roman"/>
-                <w:noProof/>
-                <w:webHidden/>
-                <w:sz w:val="24"/>
-                <w:szCs w:val="24"/>
-              </w:rPr>
-              <w:instrText xml:space="preserve"> PAGEREF _Toc132398819 \h </w:instrText>
-            </w:r>
-            <w:r>
-              <w:rPr>
-                <w:rFonts w:ascii="Times New Roman" w:hAnsi="Times New Roman"/>
-                <w:noProof/>
-                <w:webHidden/>
-                <w:sz w:val="24"/>
-                <w:szCs w:val="24"/>
-              </w:rPr>
-            </w:r>
-            <w:r>
-              <w:rPr>
-                <w:rFonts w:ascii="Times New Roman" w:hAnsi="Times New Roman"/>
-                <w:noProof/>
+                <w:webHidden/>
+                <w:sz w:val="24"/>
+                <w:szCs w:val="24"/>
+              </w:rPr>
+              <w:instrText xml:space="preserve"> PAGEREF _Toc132556032 \h </w:instrText>
+            </w:r>
+            <w:r>
+              <w:rPr>
+                <w:webHidden/>
+                <w:sz w:val="24"/>
+                <w:szCs w:val="24"/>
+              </w:rPr>
+            </w:r>
+            <w:r>
+              <w:rPr>
                 <w:webHidden/>
                 <w:sz w:val="24"/>
                 <w:szCs w:val="24"/>
@@ -452,8 +419,6 @@
             </w:r>
             <w:r>
               <w:rPr>
-                <w:rFonts w:ascii="Times New Roman" w:hAnsi="Times New Roman"/>
-                <w:noProof/>
                 <w:webHidden/>
                 <w:sz w:val="24"/>
                 <w:szCs w:val="24"/>
@@ -462,8 +427,6 @@
             </w:r>
             <w:r>
               <w:rPr>
-                <w:rFonts w:ascii="Times New Roman" w:hAnsi="Times New Roman"/>
-                <w:noProof/>
                 <w:webHidden/>
                 <w:sz w:val="24"/>
                 <w:szCs w:val="24"/>
@@ -476,18 +439,14 @@
           <w:pPr>
             <w:pStyle w:val="Sumrio2"/>
             <w:rPr>
-              <w:rFonts w:ascii="Times New Roman" w:hAnsi="Times New Roman"/>
-              <w:noProof/>
               <w:sz w:val="24"/>
               <w:szCs w:val="24"/>
             </w:rPr>
           </w:pPr>
-          <w:hyperlink w:anchor="_Toc132398820" w:history="1">
+          <w:hyperlink w:anchor="_Toc132556033" w:history="1">
             <w:r>
               <w:rPr>
                 <w:rStyle w:val="Hyperlink"/>
-                <w:rFonts w:ascii="Times New Roman" w:hAnsi="Times New Roman"/>
-                <w:noProof/>
                 <w:sz w:val="24"/>
                 <w:szCs w:val="24"/>
               </w:rPr>
@@ -495,8 +454,6 @@
             </w:r>
             <w:r>
               <w:rPr>
-                <w:rFonts w:ascii="Times New Roman" w:hAnsi="Times New Roman"/>
-                <w:noProof/>
                 <w:sz w:val="24"/>
                 <w:szCs w:val="24"/>
               </w:rPr>
@@ -505,8 +462,6 @@
             <w:r>
               <w:rPr>
                 <w:rStyle w:val="Hyperlink"/>
-                <w:rFonts w:ascii="Times New Roman" w:hAnsi="Times New Roman"/>
-                <w:noProof/>
                 <w:sz w:val="24"/>
                 <w:szCs w:val="24"/>
               </w:rPr>
@@ -514,8 +469,6 @@
             </w:r>
             <w:r>
               <w:rPr>
-                <w:rFonts w:ascii="Times New Roman" w:hAnsi="Times New Roman"/>
-                <w:noProof/>
                 <w:webHidden/>
                 <w:sz w:val="24"/>
                 <w:szCs w:val="24"/>
@@ -524,8 +477,6 @@
             </w:r>
             <w:r>
               <w:rPr>
-                <w:rFonts w:ascii="Times New Roman" w:hAnsi="Times New Roman"/>
-                <w:noProof/>
                 <w:webHidden/>
                 <w:sz w:val="24"/>
                 <w:szCs w:val="24"/>
@@ -534,27 +485,21 @@
             </w:r>
             <w:r>
               <w:rPr>
-                <w:rFonts w:ascii="Times New Roman" w:hAnsi="Times New Roman"/>
-                <w:noProof/>
-                <w:webHidden/>
-                <w:sz w:val="24"/>
-                <w:szCs w:val="24"/>
-              </w:rPr>
-              <w:instrText xml:space="preserve"> PAGEREF _Toc132398820 \h </w:instrText>
-            </w:r>
-            <w:r>
-              <w:rPr>
-                <w:rFonts w:ascii="Times New Roman" w:hAnsi="Times New Roman"/>
-                <w:noProof/>
-                <w:webHidden/>
-                <w:sz w:val="24"/>
-                <w:szCs w:val="24"/>
-              </w:rPr>
-            </w:r>
-            <w:r>
-              <w:rPr>
-                <w:rFonts w:ascii="Times New Roman" w:hAnsi="Times New Roman"/>
-                <w:noProof/>
+                <w:webHidden/>
+                <w:sz w:val="24"/>
+                <w:szCs w:val="24"/>
+              </w:rPr>
+              <w:instrText xml:space="preserve"> PAGEREF _Toc132556033 \h </w:instrText>
+            </w:r>
+            <w:r>
+              <w:rPr>
+                <w:webHidden/>
+                <w:sz w:val="24"/>
+                <w:szCs w:val="24"/>
+              </w:rPr>
+            </w:r>
+            <w:r>
+              <w:rPr>
                 <w:webHidden/>
                 <w:sz w:val="24"/>
                 <w:szCs w:val="24"/>
@@ -563,8 +508,6 @@
             </w:r>
             <w:r>
               <w:rPr>
-                <w:rFonts w:ascii="Times New Roman" w:hAnsi="Times New Roman"/>
-                <w:noProof/>
                 <w:webHidden/>
                 <w:sz w:val="24"/>
                 <w:szCs w:val="24"/>
@@ -573,8 +516,6 @@
             </w:r>
             <w:r>
               <w:rPr>
-                <w:rFonts w:ascii="Times New Roman" w:hAnsi="Times New Roman"/>
-                <w:noProof/>
                 <w:webHidden/>
                 <w:sz w:val="24"/>
                 <w:szCs w:val="24"/>
@@ -587,18 +528,14 @@
           <w:pPr>
             <w:pStyle w:val="Sumrio2"/>
             <w:rPr>
-              <w:rFonts w:ascii="Times New Roman" w:hAnsi="Times New Roman"/>
-              <w:noProof/>
               <w:sz w:val="24"/>
               <w:szCs w:val="24"/>
             </w:rPr>
           </w:pPr>
-          <w:hyperlink w:anchor="_Toc132398821" w:history="1">
+          <w:hyperlink w:anchor="_Toc132556034" w:history="1">
             <w:r>
               <w:rPr>
                 <w:rStyle w:val="Hyperlink"/>
-                <w:rFonts w:ascii="Times New Roman" w:hAnsi="Times New Roman"/>
-                <w:noProof/>
                 <w:sz w:val="24"/>
                 <w:szCs w:val="24"/>
               </w:rPr>
@@ -606,8 +543,6 @@
             </w:r>
             <w:r>
               <w:rPr>
-                <w:rFonts w:ascii="Times New Roman" w:hAnsi="Times New Roman"/>
-                <w:noProof/>
                 <w:sz w:val="24"/>
                 <w:szCs w:val="24"/>
               </w:rPr>
@@ -616,8 +551,6 @@
             <w:r>
               <w:rPr>
                 <w:rStyle w:val="Hyperlink"/>
-                <w:rFonts w:ascii="Times New Roman" w:hAnsi="Times New Roman"/>
-                <w:noProof/>
                 <w:sz w:val="24"/>
                 <w:szCs w:val="24"/>
               </w:rPr>
@@ -625,8 +558,6 @@
             </w:r>
             <w:r>
               <w:rPr>
-                <w:rFonts w:ascii="Times New Roman" w:hAnsi="Times New Roman"/>
-                <w:noProof/>
                 <w:webHidden/>
                 <w:sz w:val="24"/>
                 <w:szCs w:val="24"/>
@@ -635,8 +566,6 @@
             </w:r>
             <w:r>
               <w:rPr>
-                <w:rFonts w:ascii="Times New Roman" w:hAnsi="Times New Roman"/>
-                <w:noProof/>
                 <w:webHidden/>
                 <w:sz w:val="24"/>
                 <w:szCs w:val="24"/>
@@ -645,27 +574,21 @@
             </w:r>
             <w:r>
               <w:rPr>
-                <w:rFonts w:ascii="Times New Roman" w:hAnsi="Times New Roman"/>
-                <w:noProof/>
-                <w:webHidden/>
-                <w:sz w:val="24"/>
-                <w:szCs w:val="24"/>
-              </w:rPr>
-              <w:instrText xml:space="preserve"> PAGEREF _Toc132398821 \h </w:instrText>
-            </w:r>
-            <w:r>
-              <w:rPr>
-                <w:rFonts w:ascii="Times New Roman" w:hAnsi="Times New Roman"/>
-                <w:noProof/>
-                <w:webHidden/>
-                <w:sz w:val="24"/>
-                <w:szCs w:val="24"/>
-              </w:rPr>
-            </w:r>
-            <w:r>
-              <w:rPr>
-                <w:rFonts w:ascii="Times New Roman" w:hAnsi="Times New Roman"/>
-                <w:noProof/>
+                <w:webHidden/>
+                <w:sz w:val="24"/>
+                <w:szCs w:val="24"/>
+              </w:rPr>
+              <w:instrText xml:space="preserve"> PAGEREF _Toc132556034 \h </w:instrText>
+            </w:r>
+            <w:r>
+              <w:rPr>
+                <w:webHidden/>
+                <w:sz w:val="24"/>
+                <w:szCs w:val="24"/>
+              </w:rPr>
+            </w:r>
+            <w:r>
+              <w:rPr>
                 <w:webHidden/>
                 <w:sz w:val="24"/>
                 <w:szCs w:val="24"/>
@@ -674,8 +597,6 @@
             </w:r>
             <w:r>
               <w:rPr>
-                <w:rFonts w:ascii="Times New Roman" w:hAnsi="Times New Roman"/>
-                <w:noProof/>
                 <w:webHidden/>
                 <w:sz w:val="24"/>
                 <w:szCs w:val="24"/>
@@ -684,8 +605,6 @@
             </w:r>
             <w:r>
               <w:rPr>
-                <w:rFonts w:ascii="Times New Roman" w:hAnsi="Times New Roman"/>
-                <w:noProof/>
                 <w:webHidden/>
                 <w:sz w:val="24"/>
                 <w:szCs w:val="24"/>
@@ -698,18 +617,14 @@
           <w:pPr>
             <w:pStyle w:val="Sumrio2"/>
             <w:rPr>
-              <w:rFonts w:ascii="Times New Roman" w:hAnsi="Times New Roman"/>
-              <w:noProof/>
               <w:sz w:val="24"/>
               <w:szCs w:val="24"/>
             </w:rPr>
           </w:pPr>
-          <w:hyperlink w:anchor="_Toc132398822" w:history="1">
+          <w:hyperlink w:anchor="_Toc132556035" w:history="1">
             <w:r>
               <w:rPr>
                 <w:rStyle w:val="Hyperlink"/>
-                <w:rFonts w:ascii="Times New Roman" w:hAnsi="Times New Roman"/>
-                <w:noProof/>
                 <w:sz w:val="24"/>
                 <w:szCs w:val="24"/>
               </w:rPr>
@@ -717,8 +632,6 @@
             </w:r>
             <w:r>
               <w:rPr>
-                <w:rFonts w:ascii="Times New Roman" w:hAnsi="Times New Roman"/>
-                <w:noProof/>
                 <w:sz w:val="24"/>
                 <w:szCs w:val="24"/>
               </w:rPr>
@@ -727,8 +640,6 @@
             <w:r>
               <w:rPr>
                 <w:rStyle w:val="Hyperlink"/>
-                <w:rFonts w:ascii="Times New Roman" w:hAnsi="Times New Roman"/>
-                <w:noProof/>
                 <w:sz w:val="24"/>
                 <w:szCs w:val="24"/>
               </w:rPr>
@@ -736,8 +647,6 @@
             </w:r>
             <w:r>
               <w:rPr>
-                <w:rFonts w:ascii="Times New Roman" w:hAnsi="Times New Roman"/>
-                <w:noProof/>
                 <w:webHidden/>
                 <w:sz w:val="24"/>
                 <w:szCs w:val="24"/>
@@ -746,8 +655,6 @@
             </w:r>
             <w:r>
               <w:rPr>
-                <w:rFonts w:ascii="Times New Roman" w:hAnsi="Times New Roman"/>
-                <w:noProof/>
                 <w:webHidden/>
                 <w:sz w:val="24"/>
                 <w:szCs w:val="24"/>
@@ -756,27 +663,21 @@
             </w:r>
             <w:r>
               <w:rPr>
-                <w:rFonts w:ascii="Times New Roman" w:hAnsi="Times New Roman"/>
-                <w:noProof/>
-                <w:webHidden/>
-                <w:sz w:val="24"/>
-                <w:szCs w:val="24"/>
-              </w:rPr>
-              <w:instrText xml:space="preserve"> PAGEREF _Toc132398822 \h </w:instrText>
-            </w:r>
-            <w:r>
-              <w:rPr>
-                <w:rFonts w:ascii="Times New Roman" w:hAnsi="Times New Roman"/>
-                <w:noProof/>
-                <w:webHidden/>
-                <w:sz w:val="24"/>
-                <w:szCs w:val="24"/>
-              </w:rPr>
-            </w:r>
-            <w:r>
-              <w:rPr>
-                <w:rFonts w:ascii="Times New Roman" w:hAnsi="Times New Roman"/>
-                <w:noProof/>
+                <w:webHidden/>
+                <w:sz w:val="24"/>
+                <w:szCs w:val="24"/>
+              </w:rPr>
+              <w:instrText xml:space="preserve"> PAGEREF _Toc132556035 \h </w:instrText>
+            </w:r>
+            <w:r>
+              <w:rPr>
+                <w:webHidden/>
+                <w:sz w:val="24"/>
+                <w:szCs w:val="24"/>
+              </w:rPr>
+            </w:r>
+            <w:r>
+              <w:rPr>
                 <w:webHidden/>
                 <w:sz w:val="24"/>
                 <w:szCs w:val="24"/>
@@ -785,8 +686,6 @@
             </w:r>
             <w:r>
               <w:rPr>
-                <w:rFonts w:ascii="Times New Roman" w:hAnsi="Times New Roman"/>
-                <w:noProof/>
                 <w:webHidden/>
                 <w:sz w:val="24"/>
                 <w:szCs w:val="24"/>
@@ -795,8 +694,6 @@
             </w:r>
             <w:r>
               <w:rPr>
-                <w:rFonts w:ascii="Times New Roman" w:hAnsi="Times New Roman"/>
-                <w:noProof/>
                 <w:webHidden/>
                 <w:sz w:val="24"/>
                 <w:szCs w:val="24"/>
@@ -809,18 +706,14 @@
           <w:pPr>
             <w:pStyle w:val="Sumrio2"/>
             <w:rPr>
-              <w:rFonts w:ascii="Times New Roman" w:hAnsi="Times New Roman"/>
-              <w:noProof/>
               <w:sz w:val="24"/>
               <w:szCs w:val="24"/>
             </w:rPr>
           </w:pPr>
-          <w:hyperlink w:anchor="_Toc132398823" w:history="1">
+          <w:hyperlink w:anchor="_Toc132556036" w:history="1">
             <w:r>
               <w:rPr>
                 <w:rStyle w:val="Hyperlink"/>
-                <w:rFonts w:ascii="Times New Roman" w:hAnsi="Times New Roman"/>
-                <w:noProof/>
                 <w:sz w:val="24"/>
                 <w:szCs w:val="24"/>
               </w:rPr>
@@ -828,8 +721,6 @@
             </w:r>
             <w:r>
               <w:rPr>
-                <w:rFonts w:ascii="Times New Roman" w:hAnsi="Times New Roman"/>
-                <w:noProof/>
                 <w:sz w:val="24"/>
                 <w:szCs w:val="24"/>
               </w:rPr>
@@ -838,8 +729,6 @@
             <w:r>
               <w:rPr>
                 <w:rStyle w:val="Hyperlink"/>
-                <w:rFonts w:ascii="Times New Roman" w:hAnsi="Times New Roman"/>
-                <w:noProof/>
                 <w:sz w:val="24"/>
                 <w:szCs w:val="24"/>
               </w:rPr>
@@ -847,8 +736,6 @@
             </w:r>
             <w:r>
               <w:rPr>
-                <w:rFonts w:ascii="Times New Roman" w:hAnsi="Times New Roman"/>
-                <w:noProof/>
                 <w:webHidden/>
                 <w:sz w:val="24"/>
                 <w:szCs w:val="24"/>
@@ -857,8 +744,6 @@
             </w:r>
             <w:r>
               <w:rPr>
-                <w:rFonts w:ascii="Times New Roman" w:hAnsi="Times New Roman"/>
-                <w:noProof/>
                 <w:webHidden/>
                 <w:sz w:val="24"/>
                 <w:szCs w:val="24"/>
@@ -867,27 +752,21 @@
             </w:r>
             <w:r>
               <w:rPr>
-                <w:rFonts w:ascii="Times New Roman" w:hAnsi="Times New Roman"/>
-                <w:noProof/>
-                <w:webHidden/>
-                <w:sz w:val="24"/>
-                <w:szCs w:val="24"/>
-              </w:rPr>
-              <w:instrText xml:space="preserve"> PAGEREF _Toc132398823 \h </w:instrText>
-            </w:r>
-            <w:r>
-              <w:rPr>
-                <w:rFonts w:ascii="Times New Roman" w:hAnsi="Times New Roman"/>
-                <w:noProof/>
-                <w:webHidden/>
-                <w:sz w:val="24"/>
-                <w:szCs w:val="24"/>
-              </w:rPr>
-            </w:r>
-            <w:r>
-              <w:rPr>
-                <w:rFonts w:ascii="Times New Roman" w:hAnsi="Times New Roman"/>
-                <w:noProof/>
+                <w:webHidden/>
+                <w:sz w:val="24"/>
+                <w:szCs w:val="24"/>
+              </w:rPr>
+              <w:instrText xml:space="preserve"> PAGEREF _Toc132556036 \h </w:instrText>
+            </w:r>
+            <w:r>
+              <w:rPr>
+                <w:webHidden/>
+                <w:sz w:val="24"/>
+                <w:szCs w:val="24"/>
+              </w:rPr>
+            </w:r>
+            <w:r>
+              <w:rPr>
                 <w:webHidden/>
                 <w:sz w:val="24"/>
                 <w:szCs w:val="24"/>
@@ -896,8 +775,6 @@
             </w:r>
             <w:r>
               <w:rPr>
-                <w:rFonts w:ascii="Times New Roman" w:hAnsi="Times New Roman"/>
-                <w:noProof/>
                 <w:webHidden/>
                 <w:sz w:val="24"/>
                 <w:szCs w:val="24"/>
@@ -906,8 +783,6 @@
             </w:r>
             <w:r>
               <w:rPr>
-                <w:rFonts w:ascii="Times New Roman" w:hAnsi="Times New Roman"/>
-                <w:noProof/>
                 <w:webHidden/>
                 <w:sz w:val="24"/>
                 <w:szCs w:val="24"/>
@@ -920,18 +795,14 @@
           <w:pPr>
             <w:pStyle w:val="Sumrio2"/>
             <w:rPr>
-              <w:rFonts w:ascii="Times New Roman" w:hAnsi="Times New Roman"/>
-              <w:noProof/>
               <w:sz w:val="24"/>
               <w:szCs w:val="24"/>
             </w:rPr>
           </w:pPr>
-          <w:hyperlink w:anchor="_Toc132398824" w:history="1">
+          <w:hyperlink w:anchor="_Toc132556037" w:history="1">
             <w:r>
               <w:rPr>
                 <w:rStyle w:val="Hyperlink"/>
-                <w:rFonts w:ascii="Times New Roman" w:hAnsi="Times New Roman"/>
-                <w:noProof/>
                 <w:sz w:val="24"/>
                 <w:szCs w:val="24"/>
               </w:rPr>
@@ -939,8 +810,6 @@
             </w:r>
             <w:r>
               <w:rPr>
-                <w:rFonts w:ascii="Times New Roman" w:hAnsi="Times New Roman"/>
-                <w:noProof/>
                 <w:sz w:val="24"/>
                 <w:szCs w:val="24"/>
               </w:rPr>
@@ -949,8 +818,6 @@
             <w:r>
               <w:rPr>
                 <w:rStyle w:val="Hyperlink"/>
-                <w:rFonts w:ascii="Times New Roman" w:hAnsi="Times New Roman"/>
-                <w:noProof/>
                 <w:sz w:val="24"/>
                 <w:szCs w:val="24"/>
               </w:rPr>
@@ -958,8 +825,6 @@
             </w:r>
             <w:r>
               <w:rPr>
-                <w:rFonts w:ascii="Times New Roman" w:hAnsi="Times New Roman"/>
-                <w:noProof/>
                 <w:webHidden/>
                 <w:sz w:val="24"/>
                 <w:szCs w:val="24"/>
@@ -968,8 +833,6 @@
             </w:r>
             <w:r>
               <w:rPr>
-                <w:rFonts w:ascii="Times New Roman" w:hAnsi="Times New Roman"/>
-                <w:noProof/>
                 <w:webHidden/>
                 <w:sz w:val="24"/>
                 <w:szCs w:val="24"/>
@@ -978,27 +841,21 @@
             </w:r>
             <w:r>
               <w:rPr>
-                <w:rFonts w:ascii="Times New Roman" w:hAnsi="Times New Roman"/>
-                <w:noProof/>
-                <w:webHidden/>
-                <w:sz w:val="24"/>
-                <w:szCs w:val="24"/>
-              </w:rPr>
-              <w:instrText xml:space="preserve"> PAGEREF _Toc132398824 \h </w:instrText>
-            </w:r>
-            <w:r>
-              <w:rPr>
-                <w:rFonts w:ascii="Times New Roman" w:hAnsi="Times New Roman"/>
-                <w:noProof/>
-                <w:webHidden/>
-                <w:sz w:val="24"/>
-                <w:szCs w:val="24"/>
-              </w:rPr>
-            </w:r>
-            <w:r>
-              <w:rPr>
-                <w:rFonts w:ascii="Times New Roman" w:hAnsi="Times New Roman"/>
-                <w:noProof/>
+                <w:webHidden/>
+                <w:sz w:val="24"/>
+                <w:szCs w:val="24"/>
+              </w:rPr>
+              <w:instrText xml:space="preserve"> PAGEREF _Toc132556037 \h </w:instrText>
+            </w:r>
+            <w:r>
+              <w:rPr>
+                <w:webHidden/>
+                <w:sz w:val="24"/>
+                <w:szCs w:val="24"/>
+              </w:rPr>
+            </w:r>
+            <w:r>
+              <w:rPr>
                 <w:webHidden/>
                 <w:sz w:val="24"/>
                 <w:szCs w:val="24"/>
@@ -1007,8 +864,6 @@
             </w:r>
             <w:r>
               <w:rPr>
-                <w:rFonts w:ascii="Times New Roman" w:hAnsi="Times New Roman"/>
-                <w:noProof/>
                 <w:webHidden/>
                 <w:sz w:val="24"/>
                 <w:szCs w:val="24"/>
@@ -1017,8 +872,6 @@
             </w:r>
             <w:r>
               <w:rPr>
-                <w:rFonts w:ascii="Times New Roman" w:hAnsi="Times New Roman"/>
-                <w:noProof/>
                 <w:webHidden/>
                 <w:sz w:val="24"/>
                 <w:szCs w:val="24"/>
@@ -1031,18 +884,14 @@
           <w:pPr>
             <w:pStyle w:val="Sumrio2"/>
             <w:rPr>
-              <w:rFonts w:ascii="Times New Roman" w:hAnsi="Times New Roman"/>
-              <w:noProof/>
               <w:sz w:val="24"/>
               <w:szCs w:val="24"/>
             </w:rPr>
           </w:pPr>
-          <w:hyperlink w:anchor="_Toc132398825" w:history="1">
+          <w:hyperlink w:anchor="_Toc132556038" w:history="1">
             <w:r>
               <w:rPr>
                 <w:rStyle w:val="Hyperlink"/>
-                <w:rFonts w:ascii="Times New Roman" w:hAnsi="Times New Roman"/>
-                <w:noProof/>
                 <w:sz w:val="24"/>
                 <w:szCs w:val="24"/>
               </w:rPr>
@@ -1050,8 +899,6 @@
             </w:r>
             <w:r>
               <w:rPr>
-                <w:rFonts w:ascii="Times New Roman" w:hAnsi="Times New Roman"/>
-                <w:noProof/>
                 <w:sz w:val="24"/>
                 <w:szCs w:val="24"/>
               </w:rPr>
@@ -1060,8 +907,6 @@
             <w:r>
               <w:rPr>
                 <w:rStyle w:val="Hyperlink"/>
-                <w:rFonts w:ascii="Times New Roman" w:hAnsi="Times New Roman"/>
-                <w:noProof/>
                 <w:sz w:val="24"/>
                 <w:szCs w:val="24"/>
               </w:rPr>
@@ -1069,8 +914,6 @@
             </w:r>
             <w:r>
               <w:rPr>
-                <w:rFonts w:ascii="Times New Roman" w:hAnsi="Times New Roman"/>
-                <w:noProof/>
                 <w:webHidden/>
                 <w:sz w:val="24"/>
                 <w:szCs w:val="24"/>
@@ -1079,8 +922,6 @@
             </w:r>
             <w:r>
               <w:rPr>
-                <w:rFonts w:ascii="Times New Roman" w:hAnsi="Times New Roman"/>
-                <w:noProof/>
                 <w:webHidden/>
                 <w:sz w:val="24"/>
                 <w:szCs w:val="24"/>
@@ -1089,27 +930,21 @@
             </w:r>
             <w:r>
               <w:rPr>
-                <w:rFonts w:ascii="Times New Roman" w:hAnsi="Times New Roman"/>
-                <w:noProof/>
-                <w:webHidden/>
-                <w:sz w:val="24"/>
-                <w:szCs w:val="24"/>
-              </w:rPr>
-              <w:instrText xml:space="preserve"> PAGEREF _Toc132398825 \h </w:instrText>
-            </w:r>
-            <w:r>
-              <w:rPr>
-                <w:rFonts w:ascii="Times New Roman" w:hAnsi="Times New Roman"/>
-                <w:noProof/>
-                <w:webHidden/>
-                <w:sz w:val="24"/>
-                <w:szCs w:val="24"/>
-              </w:rPr>
-            </w:r>
-            <w:r>
-              <w:rPr>
-                <w:rFonts w:ascii="Times New Roman" w:hAnsi="Times New Roman"/>
-                <w:noProof/>
+                <w:webHidden/>
+                <w:sz w:val="24"/>
+                <w:szCs w:val="24"/>
+              </w:rPr>
+              <w:instrText xml:space="preserve"> PAGEREF _Toc132556038 \h </w:instrText>
+            </w:r>
+            <w:r>
+              <w:rPr>
+                <w:webHidden/>
+                <w:sz w:val="24"/>
+                <w:szCs w:val="24"/>
+              </w:rPr>
+            </w:r>
+            <w:r>
+              <w:rPr>
                 <w:webHidden/>
                 <w:sz w:val="24"/>
                 <w:szCs w:val="24"/>
@@ -1118,8 +953,6 @@
             </w:r>
             <w:r>
               <w:rPr>
-                <w:rFonts w:ascii="Times New Roman" w:hAnsi="Times New Roman"/>
-                <w:noProof/>
                 <w:webHidden/>
                 <w:sz w:val="24"/>
                 <w:szCs w:val="24"/>
@@ -1128,8 +961,6 @@
             </w:r>
             <w:r>
               <w:rPr>
-                <w:rFonts w:ascii="Times New Roman" w:hAnsi="Times New Roman"/>
-                <w:noProof/>
                 <w:webHidden/>
                 <w:sz w:val="24"/>
                 <w:szCs w:val="24"/>
@@ -1142,18 +973,14 @@
           <w:pPr>
             <w:pStyle w:val="Sumrio2"/>
             <w:rPr>
-              <w:rFonts w:ascii="Times New Roman" w:hAnsi="Times New Roman"/>
-              <w:noProof/>
               <w:sz w:val="24"/>
               <w:szCs w:val="24"/>
             </w:rPr>
           </w:pPr>
-          <w:hyperlink w:anchor="_Toc132398826" w:history="1">
+          <w:hyperlink w:anchor="_Toc132556039" w:history="1">
             <w:r>
               <w:rPr>
                 <w:rStyle w:val="Hyperlink"/>
-                <w:rFonts w:ascii="Times New Roman" w:hAnsi="Times New Roman"/>
-                <w:noProof/>
                 <w:sz w:val="24"/>
                 <w:szCs w:val="24"/>
               </w:rPr>
@@ -1161,8 +988,6 @@
             </w:r>
             <w:r>
               <w:rPr>
-                <w:rFonts w:ascii="Times New Roman" w:hAnsi="Times New Roman"/>
-                <w:noProof/>
                 <w:sz w:val="24"/>
                 <w:szCs w:val="24"/>
               </w:rPr>
@@ -1171,8 +996,6 @@
             <w:r>
               <w:rPr>
                 <w:rStyle w:val="Hyperlink"/>
-                <w:rFonts w:ascii="Times New Roman" w:hAnsi="Times New Roman"/>
-                <w:noProof/>
                 <w:sz w:val="24"/>
                 <w:szCs w:val="24"/>
               </w:rPr>
@@ -1180,8 +1003,6 @@
             </w:r>
             <w:r>
               <w:rPr>
-                <w:rFonts w:ascii="Times New Roman" w:hAnsi="Times New Roman"/>
-                <w:noProof/>
                 <w:webHidden/>
                 <w:sz w:val="24"/>
                 <w:szCs w:val="24"/>
@@ -1190,8 +1011,6 @@
             </w:r>
             <w:r>
               <w:rPr>
-                <w:rFonts w:ascii="Times New Roman" w:hAnsi="Times New Roman"/>
-                <w:noProof/>
                 <w:webHidden/>
                 <w:sz w:val="24"/>
                 <w:szCs w:val="24"/>
@@ -1200,27 +1019,21 @@
             </w:r>
             <w:r>
               <w:rPr>
-                <w:rFonts w:ascii="Times New Roman" w:hAnsi="Times New Roman"/>
-                <w:noProof/>
-                <w:webHidden/>
-                <w:sz w:val="24"/>
-                <w:szCs w:val="24"/>
-              </w:rPr>
-              <w:instrText xml:space="preserve"> PAGEREF _Toc132398826 \h </w:instrText>
-            </w:r>
-            <w:r>
-              <w:rPr>
-                <w:rFonts w:ascii="Times New Roman" w:hAnsi="Times New Roman"/>
-                <w:noProof/>
-                <w:webHidden/>
-                <w:sz w:val="24"/>
-                <w:szCs w:val="24"/>
-              </w:rPr>
-            </w:r>
-            <w:r>
-              <w:rPr>
-                <w:rFonts w:ascii="Times New Roman" w:hAnsi="Times New Roman"/>
-                <w:noProof/>
+                <w:webHidden/>
+                <w:sz w:val="24"/>
+                <w:szCs w:val="24"/>
+              </w:rPr>
+              <w:instrText xml:space="preserve"> PAGEREF _Toc132556039 \h </w:instrText>
+            </w:r>
+            <w:r>
+              <w:rPr>
+                <w:webHidden/>
+                <w:sz w:val="24"/>
+                <w:szCs w:val="24"/>
+              </w:rPr>
+            </w:r>
+            <w:r>
+              <w:rPr>
                 <w:webHidden/>
                 <w:sz w:val="24"/>
                 <w:szCs w:val="24"/>
@@ -1229,8 +1042,6 @@
             </w:r>
             <w:r>
               <w:rPr>
-                <w:rFonts w:ascii="Times New Roman" w:hAnsi="Times New Roman"/>
-                <w:noProof/>
                 <w:webHidden/>
                 <w:sz w:val="24"/>
                 <w:szCs w:val="24"/>
@@ -1239,8 +1050,6 @@
             </w:r>
             <w:r>
               <w:rPr>
-                <w:rFonts w:ascii="Times New Roman" w:hAnsi="Times New Roman"/>
-                <w:noProof/>
                 <w:webHidden/>
                 <w:sz w:val="24"/>
                 <w:szCs w:val="24"/>
@@ -1253,18 +1062,14 @@
           <w:pPr>
             <w:pStyle w:val="Sumrio2"/>
             <w:rPr>
-              <w:rFonts w:ascii="Times New Roman" w:hAnsi="Times New Roman"/>
-              <w:noProof/>
               <w:sz w:val="24"/>
               <w:szCs w:val="24"/>
             </w:rPr>
           </w:pPr>
-          <w:hyperlink w:anchor="_Toc132398827" w:history="1">
+          <w:hyperlink w:anchor="_Toc132556040" w:history="1">
             <w:r>
               <w:rPr>
                 <w:rStyle w:val="Hyperlink"/>
-                <w:rFonts w:ascii="Times New Roman" w:hAnsi="Times New Roman"/>
-                <w:noProof/>
                 <w:sz w:val="24"/>
                 <w:szCs w:val="24"/>
               </w:rPr>
@@ -1272,8 +1077,6 @@
             </w:r>
             <w:r>
               <w:rPr>
-                <w:rFonts w:ascii="Times New Roman" w:hAnsi="Times New Roman"/>
-                <w:noProof/>
                 <w:sz w:val="24"/>
                 <w:szCs w:val="24"/>
               </w:rPr>
@@ -1282,8 +1085,6 @@
             <w:r>
               <w:rPr>
                 <w:rStyle w:val="Hyperlink"/>
-                <w:rFonts w:ascii="Times New Roman" w:hAnsi="Times New Roman"/>
-                <w:noProof/>
                 <w:sz w:val="24"/>
                 <w:szCs w:val="24"/>
               </w:rPr>
@@ -1291,8 +1092,6 @@
             </w:r>
             <w:r>
               <w:rPr>
-                <w:rFonts w:ascii="Times New Roman" w:hAnsi="Times New Roman"/>
-                <w:noProof/>
                 <w:webHidden/>
                 <w:sz w:val="24"/>
                 <w:szCs w:val="24"/>
@@ -1301,8 +1100,6 @@
             </w:r>
             <w:r>
               <w:rPr>
-                <w:rFonts w:ascii="Times New Roman" w:hAnsi="Times New Roman"/>
-                <w:noProof/>
                 <w:webHidden/>
                 <w:sz w:val="24"/>
                 <w:szCs w:val="24"/>
@@ -1311,27 +1108,21 @@
             </w:r>
             <w:r>
               <w:rPr>
-                <w:rFonts w:ascii="Times New Roman" w:hAnsi="Times New Roman"/>
-                <w:noProof/>
-                <w:webHidden/>
-                <w:sz w:val="24"/>
-                <w:szCs w:val="24"/>
-              </w:rPr>
-              <w:instrText xml:space="preserve"> PAGEREF _Toc132398827 \h </w:instrText>
-            </w:r>
-            <w:r>
-              <w:rPr>
-                <w:rFonts w:ascii="Times New Roman" w:hAnsi="Times New Roman"/>
-                <w:noProof/>
-                <w:webHidden/>
-                <w:sz w:val="24"/>
-                <w:szCs w:val="24"/>
-              </w:rPr>
-            </w:r>
-            <w:r>
-              <w:rPr>
-                <w:rFonts w:ascii="Times New Roman" w:hAnsi="Times New Roman"/>
-                <w:noProof/>
+                <w:webHidden/>
+                <w:sz w:val="24"/>
+                <w:szCs w:val="24"/>
+              </w:rPr>
+              <w:instrText xml:space="preserve"> PAGEREF _Toc132556040 \h </w:instrText>
+            </w:r>
+            <w:r>
+              <w:rPr>
+                <w:webHidden/>
+                <w:sz w:val="24"/>
+                <w:szCs w:val="24"/>
+              </w:rPr>
+            </w:r>
+            <w:r>
+              <w:rPr>
                 <w:webHidden/>
                 <w:sz w:val="24"/>
                 <w:szCs w:val="24"/>
@@ -1340,18 +1131,14 @@
             </w:r>
             <w:r>
               <w:rPr>
-                <w:rFonts w:ascii="Times New Roman" w:hAnsi="Times New Roman"/>
-                <w:noProof/>
-                <w:webHidden/>
-                <w:sz w:val="24"/>
-                <w:szCs w:val="24"/>
-              </w:rPr>
-              <w:t>5</w:t>
-            </w:r>
-            <w:r>
-              <w:rPr>
-                <w:rFonts w:ascii="Times New Roman" w:hAnsi="Times New Roman"/>
-                <w:noProof/>
+                <w:webHidden/>
+                <w:sz w:val="24"/>
+                <w:szCs w:val="24"/>
+              </w:rPr>
+              <w:t>4</w:t>
+            </w:r>
+            <w:r>
+              <w:rPr>
                 <w:webHidden/>
                 <w:sz w:val="24"/>
                 <w:szCs w:val="24"/>
@@ -1364,18 +1151,14 @@
           <w:pPr>
             <w:pStyle w:val="Sumrio2"/>
             <w:rPr>
-              <w:rFonts w:ascii="Times New Roman" w:hAnsi="Times New Roman"/>
-              <w:noProof/>
               <w:sz w:val="24"/>
               <w:szCs w:val="24"/>
             </w:rPr>
           </w:pPr>
-          <w:hyperlink w:anchor="_Toc132398828" w:history="1">
+          <w:hyperlink w:anchor="_Toc132556041" w:history="1">
             <w:r>
               <w:rPr>
                 <w:rStyle w:val="Hyperlink"/>
-                <w:rFonts w:ascii="Times New Roman" w:hAnsi="Times New Roman"/>
-                <w:noProof/>
                 <w:sz w:val="24"/>
                 <w:szCs w:val="24"/>
               </w:rPr>
@@ -1383,8 +1166,6 @@
             </w:r>
             <w:r>
               <w:rPr>
-                <w:rFonts w:ascii="Times New Roman" w:hAnsi="Times New Roman"/>
-                <w:noProof/>
                 <w:sz w:val="24"/>
                 <w:szCs w:val="24"/>
               </w:rPr>
@@ -1393,8 +1174,6 @@
             <w:r>
               <w:rPr>
                 <w:rStyle w:val="Hyperlink"/>
-                <w:rFonts w:ascii="Times New Roman" w:hAnsi="Times New Roman"/>
-                <w:noProof/>
                 <w:sz w:val="24"/>
                 <w:szCs w:val="24"/>
               </w:rPr>
@@ -1402,8 +1181,6 @@
             </w:r>
             <w:r>
               <w:rPr>
-                <w:rFonts w:ascii="Times New Roman" w:hAnsi="Times New Roman"/>
-                <w:noProof/>
                 <w:webHidden/>
                 <w:sz w:val="24"/>
                 <w:szCs w:val="24"/>
@@ -1412,8 +1189,6 @@
             </w:r>
             <w:r>
               <w:rPr>
-                <w:rFonts w:ascii="Times New Roman" w:hAnsi="Times New Roman"/>
-                <w:noProof/>
                 <w:webHidden/>
                 <w:sz w:val="24"/>
                 <w:szCs w:val="24"/>
@@ -1422,27 +1197,21 @@
             </w:r>
             <w:r>
               <w:rPr>
-                <w:rFonts w:ascii="Times New Roman" w:hAnsi="Times New Roman"/>
-                <w:noProof/>
-                <w:webHidden/>
-                <w:sz w:val="24"/>
-                <w:szCs w:val="24"/>
-              </w:rPr>
-              <w:instrText xml:space="preserve"> PAGEREF _Toc132398828 \h </w:instrText>
-            </w:r>
-            <w:r>
-              <w:rPr>
-                <w:rFonts w:ascii="Times New Roman" w:hAnsi="Times New Roman"/>
-                <w:noProof/>
-                <w:webHidden/>
-                <w:sz w:val="24"/>
-                <w:szCs w:val="24"/>
-              </w:rPr>
-            </w:r>
-            <w:r>
-              <w:rPr>
-                <w:rFonts w:ascii="Times New Roman" w:hAnsi="Times New Roman"/>
-                <w:noProof/>
+                <w:webHidden/>
+                <w:sz w:val="24"/>
+                <w:szCs w:val="24"/>
+              </w:rPr>
+              <w:instrText xml:space="preserve"> PAGEREF _Toc132556041 \h </w:instrText>
+            </w:r>
+            <w:r>
+              <w:rPr>
+                <w:webHidden/>
+                <w:sz w:val="24"/>
+                <w:szCs w:val="24"/>
+              </w:rPr>
+            </w:r>
+            <w:r>
+              <w:rPr>
                 <w:webHidden/>
                 <w:sz w:val="24"/>
                 <w:szCs w:val="24"/>
@@ -1451,8 +1220,6 @@
             </w:r>
             <w:r>
               <w:rPr>
-                <w:rFonts w:ascii="Times New Roman" w:hAnsi="Times New Roman"/>
-                <w:noProof/>
                 <w:webHidden/>
                 <w:sz w:val="24"/>
                 <w:szCs w:val="24"/>
@@ -1461,8 +1228,6 @@
             </w:r>
             <w:r>
               <w:rPr>
-                <w:rFonts w:ascii="Times New Roman" w:hAnsi="Times New Roman"/>
-                <w:noProof/>
                 <w:webHidden/>
                 <w:sz w:val="24"/>
                 <w:szCs w:val="24"/>
@@ -1475,18 +1240,14 @@
           <w:pPr>
             <w:pStyle w:val="Sumrio2"/>
             <w:rPr>
-              <w:rFonts w:ascii="Times New Roman" w:hAnsi="Times New Roman"/>
-              <w:noProof/>
               <w:sz w:val="24"/>
               <w:szCs w:val="24"/>
             </w:rPr>
           </w:pPr>
-          <w:hyperlink w:anchor="_Toc132398829" w:history="1">
+          <w:hyperlink w:anchor="_Toc132556042" w:history="1">
             <w:r>
               <w:rPr>
                 <w:rStyle w:val="Hyperlink"/>
-                <w:rFonts w:ascii="Times New Roman" w:hAnsi="Times New Roman"/>
-                <w:noProof/>
                 <w:sz w:val="24"/>
                 <w:szCs w:val="24"/>
               </w:rPr>
@@ -1494,8 +1255,6 @@
             </w:r>
             <w:r>
               <w:rPr>
-                <w:rFonts w:ascii="Times New Roman" w:hAnsi="Times New Roman"/>
-                <w:noProof/>
                 <w:sz w:val="24"/>
                 <w:szCs w:val="24"/>
               </w:rPr>
@@ -1504,8 +1263,6 @@
             <w:r>
               <w:rPr>
                 <w:rStyle w:val="Hyperlink"/>
-                <w:rFonts w:ascii="Times New Roman" w:hAnsi="Times New Roman"/>
-                <w:noProof/>
                 <w:sz w:val="24"/>
                 <w:szCs w:val="24"/>
               </w:rPr>
@@ -1513,8 +1270,6 @@
             </w:r>
             <w:r>
               <w:rPr>
-                <w:rFonts w:ascii="Times New Roman" w:hAnsi="Times New Roman"/>
-                <w:noProof/>
                 <w:webHidden/>
                 <w:sz w:val="24"/>
                 <w:szCs w:val="24"/>
@@ -1523,8 +1278,6 @@
             </w:r>
             <w:r>
               <w:rPr>
-                <w:rFonts w:ascii="Times New Roman" w:hAnsi="Times New Roman"/>
-                <w:noProof/>
                 <w:webHidden/>
                 <w:sz w:val="24"/>
                 <w:szCs w:val="24"/>
@@ -1533,27 +1286,21 @@
             </w:r>
             <w:r>
               <w:rPr>
-                <w:rFonts w:ascii="Times New Roman" w:hAnsi="Times New Roman"/>
-                <w:noProof/>
-                <w:webHidden/>
-                <w:sz w:val="24"/>
-                <w:szCs w:val="24"/>
-              </w:rPr>
-              <w:instrText xml:space="preserve"> PAGEREF _Toc132398829 \h </w:instrText>
-            </w:r>
-            <w:r>
-              <w:rPr>
-                <w:rFonts w:ascii="Times New Roman" w:hAnsi="Times New Roman"/>
-                <w:noProof/>
-                <w:webHidden/>
-                <w:sz w:val="24"/>
-                <w:szCs w:val="24"/>
-              </w:rPr>
-            </w:r>
-            <w:r>
-              <w:rPr>
-                <w:rFonts w:ascii="Times New Roman" w:hAnsi="Times New Roman"/>
-                <w:noProof/>
+                <w:webHidden/>
+                <w:sz w:val="24"/>
+                <w:szCs w:val="24"/>
+              </w:rPr>
+              <w:instrText xml:space="preserve"> PAGEREF _Toc132556042 \h </w:instrText>
+            </w:r>
+            <w:r>
+              <w:rPr>
+                <w:webHidden/>
+                <w:sz w:val="24"/>
+                <w:szCs w:val="24"/>
+              </w:rPr>
+            </w:r>
+            <w:r>
+              <w:rPr>
                 <w:webHidden/>
                 <w:sz w:val="24"/>
                 <w:szCs w:val="24"/>
@@ -1562,8 +1309,6 @@
             </w:r>
             <w:r>
               <w:rPr>
-                <w:rFonts w:ascii="Times New Roman" w:hAnsi="Times New Roman"/>
-                <w:noProof/>
                 <w:webHidden/>
                 <w:sz w:val="24"/>
                 <w:szCs w:val="24"/>
@@ -1572,8 +1317,6 @@
             </w:r>
             <w:r>
               <w:rPr>
-                <w:rFonts w:ascii="Times New Roman" w:hAnsi="Times New Roman"/>
-                <w:noProof/>
                 <w:webHidden/>
                 <w:sz w:val="24"/>
                 <w:szCs w:val="24"/>
@@ -1586,18 +1329,14 @@
           <w:pPr>
             <w:pStyle w:val="Sumrio2"/>
             <w:rPr>
-              <w:rFonts w:ascii="Times New Roman" w:hAnsi="Times New Roman"/>
-              <w:noProof/>
               <w:sz w:val="24"/>
               <w:szCs w:val="24"/>
             </w:rPr>
           </w:pPr>
-          <w:hyperlink w:anchor="_Toc132398830" w:history="1">
+          <w:hyperlink w:anchor="_Toc132556043" w:history="1">
             <w:r>
               <w:rPr>
                 <w:rStyle w:val="Hyperlink"/>
-                <w:rFonts w:ascii="Times New Roman" w:hAnsi="Times New Roman"/>
-                <w:noProof/>
                 <w:sz w:val="24"/>
                 <w:szCs w:val="24"/>
               </w:rPr>
@@ -1605,8 +1344,6 @@
             </w:r>
             <w:r>
               <w:rPr>
-                <w:rFonts w:ascii="Times New Roman" w:hAnsi="Times New Roman"/>
-                <w:noProof/>
                 <w:sz w:val="24"/>
                 <w:szCs w:val="24"/>
               </w:rPr>
@@ -1615,8 +1352,6 @@
             <w:r>
               <w:rPr>
                 <w:rStyle w:val="Hyperlink"/>
-                <w:rFonts w:ascii="Times New Roman" w:hAnsi="Times New Roman"/>
-                <w:noProof/>
                 <w:sz w:val="24"/>
                 <w:szCs w:val="24"/>
               </w:rPr>
@@ -1624,8 +1359,6 @@
             </w:r>
             <w:r>
               <w:rPr>
-                <w:rFonts w:ascii="Times New Roman" w:hAnsi="Times New Roman"/>
-                <w:noProof/>
                 <w:webHidden/>
                 <w:sz w:val="24"/>
                 <w:szCs w:val="24"/>
@@ -1634,8 +1367,6 @@
             </w:r>
             <w:r>
               <w:rPr>
-                <w:rFonts w:ascii="Times New Roman" w:hAnsi="Times New Roman"/>
-                <w:noProof/>
                 <w:webHidden/>
                 <w:sz w:val="24"/>
                 <w:szCs w:val="24"/>
@@ -1644,27 +1375,21 @@
             </w:r>
             <w:r>
               <w:rPr>
-                <w:rFonts w:ascii="Times New Roman" w:hAnsi="Times New Roman"/>
-                <w:noProof/>
-                <w:webHidden/>
-                <w:sz w:val="24"/>
-                <w:szCs w:val="24"/>
-              </w:rPr>
-              <w:instrText xml:space="preserve"> PAGEREF _Toc132398830 \h </w:instrText>
-            </w:r>
-            <w:r>
-              <w:rPr>
-                <w:rFonts w:ascii="Times New Roman" w:hAnsi="Times New Roman"/>
-                <w:noProof/>
-                <w:webHidden/>
-                <w:sz w:val="24"/>
-                <w:szCs w:val="24"/>
-              </w:rPr>
-            </w:r>
-            <w:r>
-              <w:rPr>
-                <w:rFonts w:ascii="Times New Roman" w:hAnsi="Times New Roman"/>
-                <w:noProof/>
+                <w:webHidden/>
+                <w:sz w:val="24"/>
+                <w:szCs w:val="24"/>
+              </w:rPr>
+              <w:instrText xml:space="preserve"> PAGEREF _Toc132556043 \h </w:instrText>
+            </w:r>
+            <w:r>
+              <w:rPr>
+                <w:webHidden/>
+                <w:sz w:val="24"/>
+                <w:szCs w:val="24"/>
+              </w:rPr>
+            </w:r>
+            <w:r>
+              <w:rPr>
                 <w:webHidden/>
                 <w:sz w:val="24"/>
                 <w:szCs w:val="24"/>
@@ -1673,8 +1398,6 @@
             </w:r>
             <w:r>
               <w:rPr>
-                <w:rFonts w:ascii="Times New Roman" w:hAnsi="Times New Roman"/>
-                <w:noProof/>
                 <w:webHidden/>
                 <w:sz w:val="24"/>
                 <w:szCs w:val="24"/>
@@ -1683,8 +1406,6 @@
             </w:r>
             <w:r>
               <w:rPr>
-                <w:rFonts w:ascii="Times New Roman" w:hAnsi="Times New Roman"/>
-                <w:noProof/>
                 <w:webHidden/>
                 <w:sz w:val="24"/>
                 <w:szCs w:val="24"/>
@@ -1697,18 +1418,14 @@
           <w:pPr>
             <w:pStyle w:val="Sumrio2"/>
             <w:rPr>
-              <w:rFonts w:ascii="Times New Roman" w:hAnsi="Times New Roman"/>
-              <w:noProof/>
               <w:sz w:val="24"/>
               <w:szCs w:val="24"/>
             </w:rPr>
           </w:pPr>
-          <w:hyperlink w:anchor="_Toc132398831" w:history="1">
+          <w:hyperlink w:anchor="_Toc132556044" w:history="1">
             <w:r>
               <w:rPr>
                 <w:rStyle w:val="Hyperlink"/>
-                <w:rFonts w:ascii="Times New Roman" w:hAnsi="Times New Roman"/>
-                <w:noProof/>
                 <w:sz w:val="24"/>
                 <w:szCs w:val="24"/>
               </w:rPr>
@@ -1716,8 +1433,6 @@
             </w:r>
             <w:r>
               <w:rPr>
-                <w:rFonts w:ascii="Times New Roman" w:hAnsi="Times New Roman"/>
-                <w:noProof/>
                 <w:sz w:val="24"/>
                 <w:szCs w:val="24"/>
               </w:rPr>
@@ -1726,8 +1441,6 @@
             <w:r>
               <w:rPr>
                 <w:rStyle w:val="Hyperlink"/>
-                <w:rFonts w:ascii="Times New Roman" w:hAnsi="Times New Roman"/>
-                <w:noProof/>
                 <w:sz w:val="24"/>
                 <w:szCs w:val="24"/>
               </w:rPr>
@@ -1735,8 +1448,6 @@
             </w:r>
             <w:r>
               <w:rPr>
-                <w:rFonts w:ascii="Times New Roman" w:hAnsi="Times New Roman"/>
-                <w:noProof/>
                 <w:webHidden/>
                 <w:sz w:val="24"/>
                 <w:szCs w:val="24"/>
@@ -1745,8 +1456,6 @@
             </w:r>
             <w:r>
               <w:rPr>
-                <w:rFonts w:ascii="Times New Roman" w:hAnsi="Times New Roman"/>
-                <w:noProof/>
                 <w:webHidden/>
                 <w:sz w:val="24"/>
                 <w:szCs w:val="24"/>
@@ -1755,27 +1464,21 @@
             </w:r>
             <w:r>
               <w:rPr>
-                <w:rFonts w:ascii="Times New Roman" w:hAnsi="Times New Roman"/>
-                <w:noProof/>
-                <w:webHidden/>
-                <w:sz w:val="24"/>
-                <w:szCs w:val="24"/>
-              </w:rPr>
-              <w:instrText xml:space="preserve"> PAGEREF _Toc132398831 \h </w:instrText>
-            </w:r>
-            <w:r>
-              <w:rPr>
-                <w:rFonts w:ascii="Times New Roman" w:hAnsi="Times New Roman"/>
-                <w:noProof/>
-                <w:webHidden/>
-                <w:sz w:val="24"/>
-                <w:szCs w:val="24"/>
-              </w:rPr>
-            </w:r>
-            <w:r>
-              <w:rPr>
-                <w:rFonts w:ascii="Times New Roman" w:hAnsi="Times New Roman"/>
-                <w:noProof/>
+                <w:webHidden/>
+                <w:sz w:val="24"/>
+                <w:szCs w:val="24"/>
+              </w:rPr>
+              <w:instrText xml:space="preserve"> PAGEREF _Toc132556044 \h </w:instrText>
+            </w:r>
+            <w:r>
+              <w:rPr>
+                <w:webHidden/>
+                <w:sz w:val="24"/>
+                <w:szCs w:val="24"/>
+              </w:rPr>
+            </w:r>
+            <w:r>
+              <w:rPr>
                 <w:webHidden/>
                 <w:sz w:val="24"/>
                 <w:szCs w:val="24"/>
@@ -1784,8 +1487,6 @@
             </w:r>
             <w:r>
               <w:rPr>
-                <w:rFonts w:ascii="Times New Roman" w:hAnsi="Times New Roman"/>
-                <w:noProof/>
                 <w:webHidden/>
                 <w:sz w:val="24"/>
                 <w:szCs w:val="24"/>
@@ -1794,8 +1495,6 @@
             </w:r>
             <w:r>
               <w:rPr>
-                <w:rFonts w:ascii="Times New Roman" w:hAnsi="Times New Roman"/>
-                <w:noProof/>
                 <w:webHidden/>
                 <w:sz w:val="24"/>
                 <w:szCs w:val="24"/>
@@ -1808,18 +1507,14 @@
           <w:pPr>
             <w:pStyle w:val="Sumrio2"/>
             <w:rPr>
-              <w:rFonts w:ascii="Times New Roman" w:hAnsi="Times New Roman"/>
-              <w:noProof/>
               <w:sz w:val="24"/>
               <w:szCs w:val="24"/>
             </w:rPr>
           </w:pPr>
-          <w:hyperlink w:anchor="_Toc132398832" w:history="1">
+          <w:hyperlink w:anchor="_Toc132556045" w:history="1">
             <w:r>
               <w:rPr>
                 <w:rStyle w:val="Hyperlink"/>
-                <w:rFonts w:ascii="Times New Roman" w:hAnsi="Times New Roman"/>
-                <w:noProof/>
                 <w:sz w:val="24"/>
                 <w:szCs w:val="24"/>
               </w:rPr>
@@ -1827,8 +1522,6 @@
             </w:r>
             <w:r>
               <w:rPr>
-                <w:rFonts w:ascii="Times New Roman" w:hAnsi="Times New Roman"/>
-                <w:noProof/>
                 <w:sz w:val="24"/>
                 <w:szCs w:val="24"/>
               </w:rPr>
@@ -1837,8 +1530,6 @@
             <w:r>
               <w:rPr>
                 <w:rStyle w:val="Hyperlink"/>
-                <w:rFonts w:ascii="Times New Roman" w:hAnsi="Times New Roman"/>
-                <w:noProof/>
                 <w:sz w:val="24"/>
                 <w:szCs w:val="24"/>
               </w:rPr>
@@ -1846,8 +1537,6 @@
             </w:r>
             <w:r>
               <w:rPr>
-                <w:rFonts w:ascii="Times New Roman" w:hAnsi="Times New Roman"/>
-                <w:noProof/>
                 <w:webHidden/>
                 <w:sz w:val="24"/>
                 <w:szCs w:val="24"/>
@@ -1856,8 +1545,6 @@
             </w:r>
             <w:r>
               <w:rPr>
-                <w:rFonts w:ascii="Times New Roman" w:hAnsi="Times New Roman"/>
-                <w:noProof/>
                 <w:webHidden/>
                 <w:sz w:val="24"/>
                 <w:szCs w:val="24"/>
@@ -1866,27 +1553,21 @@
             </w:r>
             <w:r>
               <w:rPr>
-                <w:rFonts w:ascii="Times New Roman" w:hAnsi="Times New Roman"/>
-                <w:noProof/>
-                <w:webHidden/>
-                <w:sz w:val="24"/>
-                <w:szCs w:val="24"/>
-              </w:rPr>
-              <w:instrText xml:space="preserve"> PAGEREF _Toc132398832 \h </w:instrText>
-            </w:r>
-            <w:r>
-              <w:rPr>
-                <w:rFonts w:ascii="Times New Roman" w:hAnsi="Times New Roman"/>
-                <w:noProof/>
-                <w:webHidden/>
-                <w:sz w:val="24"/>
-                <w:szCs w:val="24"/>
-              </w:rPr>
-            </w:r>
-            <w:r>
-              <w:rPr>
-                <w:rFonts w:ascii="Times New Roman" w:hAnsi="Times New Roman"/>
-                <w:noProof/>
+                <w:webHidden/>
+                <w:sz w:val="24"/>
+                <w:szCs w:val="24"/>
+              </w:rPr>
+              <w:instrText xml:space="preserve"> PAGEREF _Toc132556045 \h </w:instrText>
+            </w:r>
+            <w:r>
+              <w:rPr>
+                <w:webHidden/>
+                <w:sz w:val="24"/>
+                <w:szCs w:val="24"/>
+              </w:rPr>
+            </w:r>
+            <w:r>
+              <w:rPr>
                 <w:webHidden/>
                 <w:sz w:val="24"/>
                 <w:szCs w:val="24"/>
@@ -1895,8 +1576,6 @@
             </w:r>
             <w:r>
               <w:rPr>
-                <w:rFonts w:ascii="Times New Roman" w:hAnsi="Times New Roman"/>
-                <w:noProof/>
                 <w:webHidden/>
                 <w:sz w:val="24"/>
                 <w:szCs w:val="24"/>
@@ -1905,8 +1584,6 @@
             </w:r>
             <w:r>
               <w:rPr>
-                <w:rFonts w:ascii="Times New Roman" w:hAnsi="Times New Roman"/>
-                <w:noProof/>
                 <w:webHidden/>
                 <w:sz w:val="24"/>
                 <w:szCs w:val="24"/>
@@ -1919,18 +1596,14 @@
           <w:pPr>
             <w:pStyle w:val="Sumrio2"/>
             <w:rPr>
-              <w:rFonts w:ascii="Times New Roman" w:hAnsi="Times New Roman"/>
-              <w:noProof/>
               <w:sz w:val="24"/>
               <w:szCs w:val="24"/>
             </w:rPr>
           </w:pPr>
-          <w:hyperlink w:anchor="_Toc132398833" w:history="1">
+          <w:hyperlink w:anchor="_Toc132556046" w:history="1">
             <w:r>
               <w:rPr>
                 <w:rStyle w:val="Hyperlink"/>
-                <w:rFonts w:ascii="Times New Roman" w:hAnsi="Times New Roman"/>
-                <w:noProof/>
                 <w:sz w:val="24"/>
                 <w:szCs w:val="24"/>
               </w:rPr>
@@ -1938,8 +1611,6 @@
             </w:r>
             <w:r>
               <w:rPr>
-                <w:rFonts w:ascii="Times New Roman" w:hAnsi="Times New Roman"/>
-                <w:noProof/>
                 <w:sz w:val="24"/>
                 <w:szCs w:val="24"/>
               </w:rPr>
@@ -1948,8 +1619,6 @@
             <w:r>
               <w:rPr>
                 <w:rStyle w:val="Hyperlink"/>
-                <w:rFonts w:ascii="Times New Roman" w:hAnsi="Times New Roman"/>
-                <w:noProof/>
                 <w:sz w:val="24"/>
                 <w:szCs w:val="24"/>
               </w:rPr>
@@ -1957,8 +1626,6 @@
             </w:r>
             <w:r>
               <w:rPr>
-                <w:rFonts w:ascii="Times New Roman" w:hAnsi="Times New Roman"/>
-                <w:noProof/>
                 <w:webHidden/>
                 <w:sz w:val="24"/>
                 <w:szCs w:val="24"/>
@@ -1967,8 +1634,6 @@
             </w:r>
             <w:r>
               <w:rPr>
-                <w:rFonts w:ascii="Times New Roman" w:hAnsi="Times New Roman"/>
-                <w:noProof/>
                 <w:webHidden/>
                 <w:sz w:val="24"/>
                 <w:szCs w:val="24"/>
@@ -1977,27 +1642,21 @@
             </w:r>
             <w:r>
               <w:rPr>
-                <w:rFonts w:ascii="Times New Roman" w:hAnsi="Times New Roman"/>
-                <w:noProof/>
-                <w:webHidden/>
-                <w:sz w:val="24"/>
-                <w:szCs w:val="24"/>
-              </w:rPr>
-              <w:instrText xml:space="preserve"> PAGEREF _Toc132398833 \h </w:instrText>
-            </w:r>
-            <w:r>
-              <w:rPr>
-                <w:rFonts w:ascii="Times New Roman" w:hAnsi="Times New Roman"/>
-                <w:noProof/>
-                <w:webHidden/>
-                <w:sz w:val="24"/>
-                <w:szCs w:val="24"/>
-              </w:rPr>
-            </w:r>
-            <w:r>
-              <w:rPr>
-                <w:rFonts w:ascii="Times New Roman" w:hAnsi="Times New Roman"/>
-                <w:noProof/>
+                <w:webHidden/>
+                <w:sz w:val="24"/>
+                <w:szCs w:val="24"/>
+              </w:rPr>
+              <w:instrText xml:space="preserve"> PAGEREF _Toc132556046 \h </w:instrText>
+            </w:r>
+            <w:r>
+              <w:rPr>
+                <w:webHidden/>
+                <w:sz w:val="24"/>
+                <w:szCs w:val="24"/>
+              </w:rPr>
+            </w:r>
+            <w:r>
+              <w:rPr>
                 <w:webHidden/>
                 <w:sz w:val="24"/>
                 <w:szCs w:val="24"/>
@@ -2006,8 +1665,6 @@
             </w:r>
             <w:r>
               <w:rPr>
-                <w:rFonts w:ascii="Times New Roman" w:hAnsi="Times New Roman"/>
-                <w:noProof/>
                 <w:webHidden/>
                 <w:sz w:val="24"/>
                 <w:szCs w:val="24"/>
@@ -2016,8 +1673,6 @@
             </w:r>
             <w:r>
               <w:rPr>
-                <w:rFonts w:ascii="Times New Roman" w:hAnsi="Times New Roman"/>
-                <w:noProof/>
                 <w:webHidden/>
                 <w:sz w:val="24"/>
                 <w:szCs w:val="24"/>
@@ -2030,27 +1685,21 @@
           <w:pPr>
             <w:pStyle w:val="Sumrio2"/>
             <w:rPr>
-              <w:rFonts w:ascii="Times New Roman" w:hAnsi="Times New Roman"/>
-              <w:noProof/>
               <w:sz w:val="24"/>
               <w:szCs w:val="24"/>
             </w:rPr>
           </w:pPr>
-          <w:hyperlink w:anchor="_Toc132398834" w:history="1">
+          <w:hyperlink w:anchor="_Toc132556047" w:history="1">
             <w:r>
               <w:rPr>
                 <w:rStyle w:val="Hyperlink"/>
-                <w:rFonts w:ascii="Times New Roman" w:hAnsi="Times New Roman"/>
-                <w:noProof/>
-                <w:sz w:val="24"/>
-                <w:szCs w:val="24"/>
-              </w:rPr>
-              <w:t>9.</w:t>
-            </w:r>
-            <w:r>
-              <w:rPr>
-                <w:rFonts w:ascii="Times New Roman" w:hAnsi="Times New Roman"/>
-                <w:noProof/>
+                <w:sz w:val="24"/>
+                <w:szCs w:val="24"/>
+              </w:rPr>
+              <w:t>a.</w:t>
+            </w:r>
+            <w:r>
+              <w:rPr>
                 <w:sz w:val="24"/>
                 <w:szCs w:val="24"/>
               </w:rPr>
@@ -2059,8 +1708,6 @@
             <w:r>
               <w:rPr>
                 <w:rStyle w:val="Hyperlink"/>
-                <w:rFonts w:ascii="Times New Roman" w:hAnsi="Times New Roman"/>
-                <w:noProof/>
                 <w:sz w:val="24"/>
                 <w:szCs w:val="24"/>
               </w:rPr>
@@ -2068,8 +1715,6 @@
             </w:r>
             <w:r>
               <w:rPr>
-                <w:rFonts w:ascii="Times New Roman" w:hAnsi="Times New Roman"/>
-                <w:noProof/>
                 <w:webHidden/>
                 <w:sz w:val="24"/>
                 <w:szCs w:val="24"/>
@@ -2078,8 +1723,6 @@
             </w:r>
             <w:r>
               <w:rPr>
-                <w:rFonts w:ascii="Times New Roman" w:hAnsi="Times New Roman"/>
-                <w:noProof/>
                 <w:webHidden/>
                 <w:sz w:val="24"/>
                 <w:szCs w:val="24"/>
@@ -2088,27 +1731,21 @@
             </w:r>
             <w:r>
               <w:rPr>
-                <w:rFonts w:ascii="Times New Roman" w:hAnsi="Times New Roman"/>
-                <w:noProof/>
-                <w:webHidden/>
-                <w:sz w:val="24"/>
-                <w:szCs w:val="24"/>
-              </w:rPr>
-              <w:instrText xml:space="preserve"> PAGEREF _Toc132398834 \h </w:instrText>
-            </w:r>
-            <w:r>
-              <w:rPr>
-                <w:rFonts w:ascii="Times New Roman" w:hAnsi="Times New Roman"/>
-                <w:noProof/>
-                <w:webHidden/>
-                <w:sz w:val="24"/>
-                <w:szCs w:val="24"/>
-              </w:rPr>
-            </w:r>
-            <w:r>
-              <w:rPr>
-                <w:rFonts w:ascii="Times New Roman" w:hAnsi="Times New Roman"/>
-                <w:noProof/>
+                <w:webHidden/>
+                <w:sz w:val="24"/>
+                <w:szCs w:val="24"/>
+              </w:rPr>
+              <w:instrText xml:space="preserve"> PAGEREF _Toc132556047 \h </w:instrText>
+            </w:r>
+            <w:r>
+              <w:rPr>
+                <w:webHidden/>
+                <w:sz w:val="24"/>
+                <w:szCs w:val="24"/>
+              </w:rPr>
+            </w:r>
+            <w:r>
+              <w:rPr>
                 <w:webHidden/>
                 <w:sz w:val="24"/>
                 <w:szCs w:val="24"/>
@@ -2117,8 +1754,6 @@
             </w:r>
             <w:r>
               <w:rPr>
-                <w:rFonts w:ascii="Times New Roman" w:hAnsi="Times New Roman"/>
-                <w:noProof/>
                 <w:webHidden/>
                 <w:sz w:val="24"/>
                 <w:szCs w:val="24"/>
@@ -2127,8 +1762,6 @@
             </w:r>
             <w:r>
               <w:rPr>
-                <w:rFonts w:ascii="Times New Roman" w:hAnsi="Times New Roman"/>
-                <w:noProof/>
                 <w:webHidden/>
                 <w:sz w:val="24"/>
                 <w:szCs w:val="24"/>
@@ -2141,27 +1774,21 @@
           <w:pPr>
             <w:pStyle w:val="Sumrio2"/>
             <w:rPr>
-              <w:rFonts w:ascii="Times New Roman" w:hAnsi="Times New Roman"/>
-              <w:noProof/>
               <w:sz w:val="24"/>
               <w:szCs w:val="24"/>
             </w:rPr>
           </w:pPr>
-          <w:hyperlink w:anchor="_Toc132398835" w:history="1">
+          <w:hyperlink w:anchor="_Toc132556048" w:history="1">
             <w:r>
               <w:rPr>
                 <w:rStyle w:val="Hyperlink"/>
-                <w:rFonts w:ascii="Times New Roman" w:hAnsi="Times New Roman"/>
-                <w:noProof/>
-                <w:sz w:val="24"/>
-                <w:szCs w:val="24"/>
-              </w:rPr>
-              <w:t>10.</w:t>
-            </w:r>
-            <w:r>
-              <w:rPr>
-                <w:rFonts w:ascii="Times New Roman" w:hAnsi="Times New Roman"/>
-                <w:noProof/>
+                <w:sz w:val="24"/>
+                <w:szCs w:val="24"/>
+              </w:rPr>
+              <w:t>b.</w:t>
+            </w:r>
+            <w:r>
+              <w:rPr>
                 <w:sz w:val="24"/>
                 <w:szCs w:val="24"/>
               </w:rPr>
@@ -2170,17 +1797,13 @@
             <w:r>
               <w:rPr>
                 <w:rStyle w:val="Hyperlink"/>
-                <w:rFonts w:ascii="Times New Roman" w:hAnsi="Times New Roman"/>
-                <w:noProof/>
-                <w:sz w:val="24"/>
-                <w:szCs w:val="24"/>
-              </w:rPr>
-              <w:t>Controle de Versão</w:t>
-            </w:r>
-            <w:r>
-              <w:rPr>
-                <w:rFonts w:ascii="Times New Roman" w:hAnsi="Times New Roman"/>
-                <w:noProof/>
+                <w:sz w:val="24"/>
+                <w:szCs w:val="24"/>
+              </w:rPr>
+              <w:t>Ferramentas</w:t>
+            </w:r>
+            <w:r>
+              <w:rPr>
                 <w:webHidden/>
                 <w:sz w:val="24"/>
                 <w:szCs w:val="24"/>
@@ -2189,8 +1812,6 @@
             </w:r>
             <w:r>
               <w:rPr>
-                <w:rFonts w:ascii="Times New Roman" w:hAnsi="Times New Roman"/>
-                <w:noProof/>
                 <w:webHidden/>
                 <w:sz w:val="24"/>
                 <w:szCs w:val="24"/>
@@ -2199,27 +1820,21 @@
             </w:r>
             <w:r>
               <w:rPr>
-                <w:rFonts w:ascii="Times New Roman" w:hAnsi="Times New Roman"/>
-                <w:noProof/>
-                <w:webHidden/>
-                <w:sz w:val="24"/>
-                <w:szCs w:val="24"/>
-              </w:rPr>
-              <w:instrText xml:space="preserve"> PAGEREF _Toc132398835 \h </w:instrText>
-            </w:r>
-            <w:r>
-              <w:rPr>
-                <w:rFonts w:ascii="Times New Roman" w:hAnsi="Times New Roman"/>
-                <w:noProof/>
-                <w:webHidden/>
-                <w:sz w:val="24"/>
-                <w:szCs w:val="24"/>
-              </w:rPr>
-            </w:r>
-            <w:r>
-              <w:rPr>
-                <w:rFonts w:ascii="Times New Roman" w:hAnsi="Times New Roman"/>
-                <w:noProof/>
+                <w:webHidden/>
+                <w:sz w:val="24"/>
+                <w:szCs w:val="24"/>
+              </w:rPr>
+              <w:instrText xml:space="preserve"> PAGEREF _Toc132556048 \h </w:instrText>
+            </w:r>
+            <w:r>
+              <w:rPr>
+                <w:webHidden/>
+                <w:sz w:val="24"/>
+                <w:szCs w:val="24"/>
+              </w:rPr>
+            </w:r>
+            <w:r>
+              <w:rPr>
                 <w:webHidden/>
                 <w:sz w:val="24"/>
                 <w:szCs w:val="24"/>
@@ -2228,8 +1843,6 @@
             </w:r>
             <w:r>
               <w:rPr>
-                <w:rFonts w:ascii="Times New Roman" w:hAnsi="Times New Roman"/>
-                <w:noProof/>
                 <w:webHidden/>
                 <w:sz w:val="24"/>
                 <w:szCs w:val="24"/>
@@ -2238,8 +1851,6 @@
             </w:r>
             <w:r>
               <w:rPr>
-                <w:rFonts w:ascii="Times New Roman" w:hAnsi="Times New Roman"/>
-                <w:noProof/>
                 <w:webHidden/>
                 <w:sz w:val="24"/>
                 <w:szCs w:val="24"/>
@@ -2249,13 +1860,108 @@
           </w:hyperlink>
         </w:p>
         <w:p>
+          <w:pPr>
+            <w:pStyle w:val="Sumrio2"/>
+            <w:rPr>
+              <w:sz w:val="24"/>
+              <w:szCs w:val="24"/>
+            </w:rPr>
+          </w:pPr>
+          <w:hyperlink w:anchor="_Toc132556049" w:history="1">
+            <w:r>
+              <w:rPr>
+                <w:rStyle w:val="Hyperlink"/>
+                <w:sz w:val="24"/>
+                <w:szCs w:val="24"/>
+              </w:rPr>
+              <w:t>c.</w:t>
+            </w:r>
+            <w:r>
+              <w:rPr>
+                <w:sz w:val="24"/>
+                <w:szCs w:val="24"/>
+              </w:rPr>
+              <w:tab/>
+            </w:r>
+            <w:r>
+              <w:rPr>
+                <w:rStyle w:val="Hyperlink"/>
+                <w:sz w:val="24"/>
+                <w:szCs w:val="24"/>
+              </w:rPr>
+              <w:t>Controle de Versão</w:t>
+            </w:r>
+            <w:r>
+              <w:rPr>
+                <w:webHidden/>
+                <w:sz w:val="24"/>
+                <w:szCs w:val="24"/>
+              </w:rPr>
+              <w:tab/>
+            </w:r>
+            <w:r>
+              <w:rPr>
+                <w:webHidden/>
+                <w:sz w:val="24"/>
+                <w:szCs w:val="24"/>
+              </w:rPr>
+              <w:fldChar w:fldCharType="begin"/>
+            </w:r>
+            <w:r>
+              <w:rPr>
+                <w:webHidden/>
+                <w:sz w:val="24"/>
+                <w:szCs w:val="24"/>
+              </w:rPr>
+              <w:instrText xml:space="preserve"> PAGEREF _Toc132556049 \h </w:instrText>
+            </w:r>
+            <w:r>
+              <w:rPr>
+                <w:webHidden/>
+                <w:sz w:val="24"/>
+                <w:szCs w:val="24"/>
+              </w:rPr>
+            </w:r>
+            <w:r>
+              <w:rPr>
+                <w:webHidden/>
+                <w:sz w:val="24"/>
+                <w:szCs w:val="24"/>
+              </w:rPr>
+              <w:fldChar w:fldCharType="separate"/>
+            </w:r>
+            <w:r>
+              <w:rPr>
+                <w:webHidden/>
+                <w:sz w:val="24"/>
+                <w:szCs w:val="24"/>
+              </w:rPr>
+              <w:t>10</w:t>
+            </w:r>
+            <w:r>
+              <w:rPr>
+                <w:webHidden/>
+                <w:sz w:val="24"/>
+                <w:szCs w:val="24"/>
+              </w:rPr>
+              <w:fldChar w:fldCharType="end"/>
+            </w:r>
+          </w:hyperlink>
+        </w:p>
+        <w:p>
+          <w:pPr>
+            <w:rPr>
+              <w:sz w:val="26"/>
+              <w:szCs w:val="26"/>
+            </w:rPr>
+          </w:pPr>
           <w:r>
             <w:rPr>
               <w:rFonts w:ascii="Times New Roman" w:hAnsi="Times New Roman" w:cs="Times New Roman"/>
               <w:b/>
               <w:bCs/>
-              <w:sz w:val="24"/>
-              <w:szCs w:val="24"/>
+              <w:sz w:val="26"/>
+              <w:szCs w:val="26"/>
             </w:rPr>
             <w:fldChar w:fldCharType="end"/>
           </w:r>
@@ -2302,126 +2008,89 @@
       <w:pPr>
         <w:pStyle w:val="Ttulo2"/>
       </w:pPr>
-      <w:bookmarkStart w:id="0" w:name="_Toc132398819"/>
-      <w:r>
-        <w:lastRenderedPageBreak/>
+      <w:bookmarkStart w:id="0" w:name="_Toc132556032"/>
+      <w:r>
         <w:t>Introdução</w:t>
       </w:r>
       <w:bookmarkEnd w:id="0"/>
     </w:p>
     <w:p>
       <w:pPr>
-        <w:pStyle w:val="SemEspaamento"/>
-      </w:pPr>
-      <w:r>
-        <w:t xml:space="preserve">O transporte </w:t>
-      </w:r>
-      <w:proofErr w:type="spellStart"/>
-      <w:r>
-        <w:t>publico</w:t>
-      </w:r>
-      <w:proofErr w:type="spellEnd"/>
-      <w:r>
-        <w:t xml:space="preserve"> com o crescimento das cidades e integração das mesmas passou a ser necessidade das pessoas, onde hoje em</w:t>
-      </w:r>
-    </w:p>
-    <w:p>
-      <w:pPr>
-        <w:pStyle w:val="SemEspaamento"/>
-      </w:pPr>
-      <w:r>
-        <w:t>Porque dele ser importante</w:t>
-      </w:r>
-    </w:p>
-    <w:p>
-      <w:pPr>
-        <w:pStyle w:val="SemEspaamento"/>
-      </w:pPr>
-      <w:r>
-        <w:t>Quantas pessoas normalmente usam</w:t>
-      </w:r>
-    </w:p>
-    <w:p>
-      <w:pPr>
-        <w:pStyle w:val="SemEspaamento"/>
-      </w:pPr>
-    </w:p>
-    <w:p>
-      <w:pPr>
-        <w:pStyle w:val="SemEspaamento"/>
-      </w:pPr>
-      <w:r>
-        <w:t>Mas nem tudo são flores</w:t>
-      </w:r>
-    </w:p>
-    <w:p>
-      <w:pPr>
-        <w:pStyle w:val="SemEspaamento"/>
-      </w:pPr>
-      <w:r>
-        <w:t>Atrasos</w:t>
-      </w:r>
-    </w:p>
-    <w:p>
-      <w:pPr>
-        <w:pStyle w:val="SemEspaamento"/>
-      </w:pPr>
-      <w:r>
-        <w:t>Preço alto</w:t>
-      </w:r>
-    </w:p>
-    <w:p>
-      <w:pPr>
-        <w:pStyle w:val="SemEspaamento"/>
-      </w:pPr>
-      <w:r>
-        <w:t>problemas</w:t>
-      </w:r>
-    </w:p>
-    <w:p>
-      <w:pPr>
-        <w:pStyle w:val="SemEspaamento"/>
-      </w:pPr>
-      <w:r>
-        <w:t>Deficiências em geral do transporte publico</w:t>
-      </w:r>
-    </w:p>
-    <w:p>
-      <w:pPr>
-        <w:pStyle w:val="SemEspaamento"/>
-      </w:pPr>
-    </w:p>
-    <w:p>
-      <w:pPr>
-        <w:pStyle w:val="SemEspaamento"/>
-      </w:pPr>
-      <w:r>
-        <w:t xml:space="preserve">Logo esse trabalho oferece uma melhoria para já existente </w:t>
-      </w:r>
-      <w:r>
-        <w:t>transporte</w:t>
-      </w:r>
-      <w:r>
-        <w:t xml:space="preserve"> </w:t>
-      </w:r>
-      <w:r>
-        <w:t>publicado</w:t>
-      </w:r>
-      <w:r>
-        <w:t xml:space="preserve"> para que o </w:t>
-      </w:r>
-      <w:r>
-        <w:t>público</w:t>
-      </w:r>
-      <w:r>
-        <w:t xml:space="preserve"> utiliza mais e fica satisfeito</w:t>
+        <w:ind w:firstLine="708"/>
+        <w:rPr>
+          <w:rFonts w:ascii="Times New Roman" w:hAnsi="Times New Roman" w:cs="Times New Roman"/>
+          <w:sz w:val="24"/>
+          <w:szCs w:val="24"/>
+        </w:rPr>
+      </w:pPr>
+      <w:r>
+        <w:rPr>
+          <w:rFonts w:ascii="Times New Roman" w:hAnsi="Times New Roman" w:cs="Times New Roman"/>
+          <w:sz w:val="24"/>
+          <w:szCs w:val="24"/>
+        </w:rPr>
+        <w:t>No Brasil, a mobilidade urbana é um desafio que envolve a locomoção a pé ou usando meios de transporte público ou privado. Entretanto, 1/4 da população brasileira se encontra naqueles que não têm condições de usar transporte privado, como carros ou motos, ou que não podem caminhar longas distâncias, o cenário pode ser problemático e desgastante.</w:t>
+      </w:r>
+    </w:p>
+    <w:p>
+      <w:pPr>
+        <w:ind w:firstLine="708"/>
+        <w:rPr>
+          <w:rFonts w:ascii="Times New Roman" w:hAnsi="Times New Roman" w:cs="Times New Roman"/>
+          <w:sz w:val="24"/>
+          <w:szCs w:val="24"/>
+        </w:rPr>
+      </w:pPr>
+      <w:r>
+        <w:rPr>
+          <w:rFonts w:ascii="Times New Roman" w:hAnsi="Times New Roman" w:cs="Times New Roman"/>
+          <w:sz w:val="24"/>
+          <w:szCs w:val="24"/>
+        </w:rPr>
+        <w:t xml:space="preserve">De acordo com nossas pesquisas, 80% dos entrevistados já também sofreram de perder seu ponto de descida tanto por distração quanto por dificuldade de localização e 36% precisam mais de 1 ônibus para irem ao seu destino. </w:t>
+      </w:r>
+    </w:p>
+    <w:p>
+      <w:pPr>
+        <w:ind w:firstLine="708"/>
+        <w:rPr>
+          <w:rFonts w:ascii="Times New Roman" w:hAnsi="Times New Roman" w:cs="Times New Roman"/>
+          <w:sz w:val="24"/>
+          <w:szCs w:val="24"/>
+        </w:rPr>
+      </w:pPr>
+      <w:r>
+        <w:rPr>
+          <w:rFonts w:ascii="Times New Roman" w:hAnsi="Times New Roman" w:cs="Times New Roman"/>
+          <w:sz w:val="24"/>
+          <w:szCs w:val="24"/>
+        </w:rPr>
+        <w:t>A ineficiência do transporte público, especialmente ônibus, afeta não apenas seus usuários, mas também toda a população brasileira. É por isso que criamos o aplicativo (Nome do app), para ajudar as pessoas a se locomoverem pela cidade de maneira mais fácil, confortável e segura.</w:t>
+      </w:r>
+    </w:p>
+    <w:p>
+      <w:pPr>
+        <w:ind w:firstLine="708"/>
+        <w:rPr>
+          <w:rFonts w:ascii="Times New Roman" w:hAnsi="Times New Roman" w:cs="Times New Roman"/>
+          <w:sz w:val="24"/>
+          <w:szCs w:val="24"/>
+        </w:rPr>
+      </w:pPr>
+      <w:r>
+        <w:rPr>
+          <w:rFonts w:ascii="Times New Roman" w:hAnsi="Times New Roman" w:cs="Times New Roman"/>
+          <w:sz w:val="24"/>
+          <w:szCs w:val="24"/>
+        </w:rPr>
+        <w:t>Imagine poder receber notificações quando seu ponto de descida estiver próximo ou personalizar rotas para chegar aonde quiser da forma mais conveniente possível. Com o nosso aplicativo, todas essas opções serão possíveis.</w:t>
       </w:r>
     </w:p>
     <w:p>
       <w:pPr>
         <w:pStyle w:val="Ttulo2"/>
       </w:pPr>
-      <w:bookmarkStart w:id="1" w:name="_Toc132398820"/>
+      <w:bookmarkStart w:id="1" w:name="_Toc132556033"/>
       <w:r>
         <w:t>Problema</w:t>
       </w:r>
@@ -2446,7 +2115,7 @@
       <w:pPr>
         <w:pStyle w:val="Ttulo2"/>
       </w:pPr>
-      <w:bookmarkStart w:id="2" w:name="_Toc132398821"/>
+      <w:bookmarkStart w:id="2" w:name="_Toc132556034"/>
       <w:r>
         <w:t>Objetivos</w:t>
       </w:r>
@@ -2503,7 +2172,7 @@
           <w:szCs w:val="26"/>
         </w:rPr>
       </w:pPr>
-      <w:bookmarkStart w:id="3" w:name="_Toc132398822"/>
+      <w:bookmarkStart w:id="3" w:name="_Toc132556035"/>
       <w:r>
         <w:rPr>
           <w:sz w:val="26"/>
@@ -2568,12 +2237,13 @@
           <w:szCs w:val="26"/>
         </w:rPr>
       </w:pPr>
-      <w:bookmarkStart w:id="4" w:name="_Toc132398823"/>
+      <w:bookmarkStart w:id="4" w:name="_Toc132556036"/>
       <w:r>
         <w:rPr>
           <w:sz w:val="26"/>
           <w:szCs w:val="26"/>
         </w:rPr>
+        <w:lastRenderedPageBreak/>
         <w:t>Temos como objetivos secundários:</w:t>
       </w:r>
       <w:bookmarkEnd w:id="4"/>
@@ -2641,7 +2311,7 @@
       <w:pPr>
         <w:pStyle w:val="Ttulo2"/>
       </w:pPr>
-      <w:bookmarkStart w:id="5" w:name="_Toc132398824"/>
+      <w:bookmarkStart w:id="5" w:name="_Toc132556037"/>
       <w:r>
         <w:t>Justificativa</w:t>
       </w:r>
@@ -2669,7 +2339,7 @@
       <w:pPr>
         <w:pStyle w:val="Ttulo2"/>
       </w:pPr>
-      <w:bookmarkStart w:id="6" w:name="_Toc132398825"/>
+      <w:bookmarkStart w:id="6" w:name="_Toc132556038"/>
       <w:r>
         <w:t>Público-Alvo</w:t>
       </w:r>
@@ -2750,7 +2420,7 @@
       <w:pPr>
         <w:pStyle w:val="Ttulo2"/>
       </w:pPr>
-      <w:bookmarkStart w:id="7" w:name="_Toc132398826"/>
+      <w:bookmarkStart w:id="7" w:name="_Toc132556039"/>
       <w:r>
         <w:t>Especificações do Projeto</w:t>
       </w:r>
@@ -2777,7 +2447,7 @@
           <w:szCs w:val="26"/>
         </w:rPr>
       </w:pPr>
-      <w:bookmarkStart w:id="8" w:name="_Toc132398827"/>
+      <w:bookmarkStart w:id="8" w:name="_Toc132556040"/>
       <w:r>
         <w:rPr>
           <w:sz w:val="26"/>
@@ -2787,6 +2457,7 @@
       </w:r>
       <w:bookmarkEnd w:id="8"/>
     </w:p>
+    <w:p/>
     <w:p>
       <w:pPr>
         <w:pStyle w:val="SemEspaamento"/>
@@ -2825,6 +2496,7 @@
               <w:rPr>
                 <w:noProof/>
               </w:rPr>
+              <w:lastRenderedPageBreak/>
               <w:drawing>
                 <wp:inline distT="0" distB="0" distL="0" distR="0" wp14:anchorId="18CB774F" wp14:editId="0D9DADF9">
                   <wp:extent cx="1601729" cy="1914525"/>
@@ -3531,6 +3203,18 @@
         <w:t>Tabela 2. Persona 2 Carlos.</w:t>
       </w:r>
     </w:p>
+    <w:p>
+      <w:pPr>
+        <w:pStyle w:val="SemEspaamento"/>
+        <w:jc w:val="center"/>
+      </w:pPr>
+    </w:p>
+    <w:p>
+      <w:pPr>
+        <w:pStyle w:val="SemEspaamento"/>
+        <w:jc w:val="center"/>
+      </w:pPr>
+    </w:p>
     <w:tbl>
       <w:tblPr>
         <w:tblStyle w:val="Tabelacomgrade"/>
@@ -3560,6 +3244,7 @@
               <w:rPr>
                 <w:noProof/>
               </w:rPr>
+              <w:lastRenderedPageBreak/>
               <w:drawing>
                 <wp:inline distT="0" distB="0" distL="0" distR="0" wp14:anchorId="4F722E73" wp14:editId="0F93AF3E">
                   <wp:extent cx="1840230" cy="1885950"/>
@@ -3904,7 +3589,7 @@
           <w:szCs w:val="26"/>
         </w:rPr>
       </w:pPr>
-      <w:bookmarkStart w:id="9" w:name="_Toc132398828"/>
+      <w:bookmarkStart w:id="9" w:name="_Toc132556041"/>
       <w:r>
         <w:rPr>
           <w:sz w:val="26"/>
@@ -4400,8 +4085,9 @@
       <w:pPr>
         <w:pStyle w:val="Ttulo2"/>
       </w:pPr>
-      <w:bookmarkStart w:id="10" w:name="_Toc132398829"/>
-      <w:r>
+      <w:bookmarkStart w:id="10" w:name="_Toc132556042"/>
+      <w:r>
+        <w:lastRenderedPageBreak/>
         <w:t>Requisitos</w:t>
       </w:r>
       <w:bookmarkEnd w:id="10"/>
@@ -4418,7 +4104,7 @@
           <w:szCs w:val="26"/>
         </w:rPr>
       </w:pPr>
-      <w:bookmarkStart w:id="11" w:name="_Toc132398830"/>
+      <w:bookmarkStart w:id="11" w:name="_Toc132556043"/>
       <w:r>
         <w:rPr>
           <w:sz w:val="26"/>
@@ -4905,7 +4591,7 @@
           <w:szCs w:val="26"/>
         </w:rPr>
       </w:pPr>
-      <w:bookmarkStart w:id="12" w:name="_Toc132398831"/>
+      <w:bookmarkStart w:id="12" w:name="_Toc132556044"/>
       <w:r>
         <w:rPr>
           <w:sz w:val="26"/>
@@ -5025,13 +4711,7 @@
               <w:jc w:val="center"/>
             </w:pPr>
             <w:r>
-              <w:t>R</w:t>
-            </w:r>
-            <w:r>
-              <w:t>N</w:t>
-            </w:r>
-            <w:r>
-              <w:t>F - 01</w:t>
+              <w:t>RNF - 01</w:t>
             </w:r>
           </w:p>
         </w:tc>
@@ -5084,13 +4764,7 @@
               <w:jc w:val="center"/>
             </w:pPr>
             <w:r>
-              <w:t>R</w:t>
-            </w:r>
-            <w:r>
-              <w:t>N</w:t>
-            </w:r>
-            <w:r>
-              <w:t>F - 02</w:t>
+              <w:t>RNF - 02</w:t>
             </w:r>
           </w:p>
         </w:tc>
@@ -5143,13 +4817,7 @@
               <w:jc w:val="center"/>
             </w:pPr>
             <w:r>
-              <w:t>R</w:t>
-            </w:r>
-            <w:r>
-              <w:t>N</w:t>
-            </w:r>
-            <w:r>
-              <w:t>F - 03</w:t>
+              <w:t>RNF - 03</w:t>
             </w:r>
           </w:p>
         </w:tc>
@@ -5196,19 +4864,7 @@
         <w:jc w:val="center"/>
       </w:pPr>
       <w:r>
-        <w:t xml:space="preserve">Tabela </w:t>
-      </w:r>
-      <w:r>
-        <w:t>6</w:t>
-      </w:r>
-      <w:r>
-        <w:t xml:space="preserve">. Requisitos </w:t>
-      </w:r>
-      <w:r>
-        <w:t xml:space="preserve">não </w:t>
-      </w:r>
-      <w:r>
-        <w:t>principais.</w:t>
+        <w:t>Tabela 6. Requisitos não principais.</w:t>
       </w:r>
     </w:p>
     <w:p>
@@ -5223,7 +4879,7 @@
           <w:szCs w:val="26"/>
         </w:rPr>
       </w:pPr>
-      <w:bookmarkStart w:id="13" w:name="_Toc132398832"/>
+      <w:bookmarkStart w:id="13" w:name="_Toc132556045"/>
       <w:r>
         <w:rPr>
           <w:sz w:val="26"/>
@@ -5338,13 +4994,7 @@
               <w:jc w:val="center"/>
             </w:pPr>
             <w:r>
-              <w:t>R</w:t>
-            </w:r>
-            <w:r>
-              <w:t>E</w:t>
-            </w:r>
-            <w:r>
-              <w:t xml:space="preserve"> - 01</w:t>
+              <w:t>RE - 01</w:t>
             </w:r>
           </w:p>
         </w:tc>
@@ -5388,13 +5038,7 @@
               <w:jc w:val="center"/>
             </w:pPr>
             <w:r>
-              <w:t>R</w:t>
-            </w:r>
-            <w:r>
-              <w:t>E</w:t>
-            </w:r>
-            <w:r>
-              <w:t xml:space="preserve"> - 02</w:t>
+              <w:t>RE - 02</w:t>
             </w:r>
           </w:p>
         </w:tc>
@@ -5438,10 +5082,7 @@
               <w:jc w:val="center"/>
             </w:pPr>
             <w:r>
-              <w:t>RE</w:t>
-            </w:r>
-            <w:r>
-              <w:t xml:space="preserve"> - 03</w:t>
+              <w:t>RE - 03</w:t>
             </w:r>
           </w:p>
         </w:tc>
@@ -5479,19 +5120,7 @@
         <w:jc w:val="center"/>
       </w:pPr>
       <w:r>
-        <w:t xml:space="preserve">Tabela </w:t>
-      </w:r>
-      <w:r>
-        <w:t>7</w:t>
-      </w:r>
-      <w:r>
-        <w:t xml:space="preserve">. </w:t>
-      </w:r>
-      <w:r>
-        <w:t>Restrições</w:t>
-      </w:r>
-      <w:r>
-        <w:t>.</w:t>
+        <w:t>Tabela 7. Restrições.</w:t>
       </w:r>
     </w:p>
     <w:p>
@@ -5508,6 +5137,9 @@
       <w:pPr>
         <w:pStyle w:val="SemEspaamento"/>
       </w:pPr>
+      <w:r>
+        <w:t># Projeto de Interface</w:t>
+      </w:r>
     </w:p>
     <w:p>
       <w:pPr>
@@ -5518,85 +5150,342 @@
       <w:pPr>
         <w:pStyle w:val="SemEspaamento"/>
       </w:pPr>
+      <w:r>
+        <w:t>......  COLOQUE AQUI O SEU TEXTO DE INTRODUÇÃO ......</w:t>
+      </w:r>
     </w:p>
     <w:p>
       <w:pPr>
         <w:pStyle w:val="SemEspaamento"/>
       </w:pPr>
-      <w:r>
-        <w:t># Projeto de Interface</w:t>
-      </w:r>
     </w:p>
     <w:p>
       <w:pPr>
         <w:pStyle w:val="SemEspaamento"/>
       </w:pPr>
+      <w:r>
+        <w:t xml:space="preserve">&gt; Apresente as principais interfaces da solução. Discuta como </w:t>
+      </w:r>
     </w:p>
     <w:p>
       <w:pPr>
         <w:pStyle w:val="SemEspaamento"/>
       </w:pPr>
       <w:r>
-        <w:t>......  COLOQUE AQUI O SEU TEXTO DE INTRODUÇÃO ......</w:t>
+        <w:t>&gt; foram elaboradas de forma a atender os requisitos funcionais, não</w:t>
       </w:r>
     </w:p>
     <w:p>
       <w:pPr>
         <w:pStyle w:val="SemEspaamento"/>
       </w:pPr>
+      <w:r>
+        <w:t>&gt; funcionais e histórias de usuário abordados nas [Especificações do</w:t>
+      </w:r>
     </w:p>
     <w:p>
       <w:pPr>
         <w:pStyle w:val="SemEspaamento"/>
       </w:pPr>
       <w:r>
-        <w:t xml:space="preserve">&gt; Apresente as principais interfaces da solução. Discuta como </w:t>
+        <w:t xml:space="preserve">&gt; </w:t>
+      </w:r>
+      <w:proofErr w:type="gramStart"/>
+      <w:r>
+        <w:t>Projeto](</w:t>
+      </w:r>
+      <w:proofErr w:type="gramEnd"/>
+      <w:r>
+        <w:t>#especificações-do-projeto).</w:t>
       </w:r>
     </w:p>
     <w:p>
       <w:pPr>
         <w:pStyle w:val="SemEspaamento"/>
       </w:pPr>
-      <w:r>
-        <w:t>&gt; foram elaboradas de forma a atender os requisitos funcionais, não</w:t>
-      </w:r>
     </w:p>
     <w:p>
       <w:pPr>
         <w:pStyle w:val="SemEspaamento"/>
       </w:pPr>
       <w:r>
-        <w:t>&gt; funcionais e histórias de usuário abordados nas [Especificações do</w:t>
+        <w:t xml:space="preserve">## </w:t>
+      </w:r>
+      <w:proofErr w:type="spellStart"/>
+      <w:r>
+        <w:t>User</w:t>
+      </w:r>
+      <w:proofErr w:type="spellEnd"/>
+      <w:r>
+        <w:t xml:space="preserve"> Flow</w:t>
       </w:r>
     </w:p>
     <w:p>
       <w:pPr>
         <w:pStyle w:val="SemEspaamento"/>
       </w:pPr>
-      <w:r>
-        <w:t>&gt; Projeto](#especificações-do-projeto).</w:t>
-      </w:r>
     </w:p>
     <w:p>
       <w:pPr>
         <w:pStyle w:val="SemEspaamento"/>
       </w:pPr>
+      <w:r>
+        <w:t>......  INCLUA AQUI O DIAGRAMA COM O FLUXO DO USUÁRIO NA APLICAÇÃO ......</w:t>
+      </w:r>
     </w:p>
     <w:p>
       <w:pPr>
         <w:pStyle w:val="SemEspaamento"/>
       </w:pPr>
+    </w:p>
+    <w:p>
+      <w:pPr>
+        <w:pStyle w:val="SemEspaamento"/>
+      </w:pPr>
+      <w:r>
+        <w:t>&gt; Fluxo de usuário (</w:t>
+      </w:r>
+      <w:proofErr w:type="spellStart"/>
+      <w:r>
+        <w:t>User</w:t>
+      </w:r>
+      <w:proofErr w:type="spellEnd"/>
+      <w:r>
+        <w:t xml:space="preserve"> Flow) é uma técnica que permite ao desenvolvedor</w:t>
+      </w:r>
+    </w:p>
+    <w:p>
+      <w:pPr>
+        <w:pStyle w:val="SemEspaamento"/>
+      </w:pPr>
+      <w:r>
+        <w:t>&gt; mapear todo fluxo de telas do site ou app. Essa técnica funciona</w:t>
+      </w:r>
+    </w:p>
+    <w:p>
+      <w:pPr>
+        <w:pStyle w:val="SemEspaamento"/>
+      </w:pPr>
+      <w:r>
+        <w:t>&gt; para alinhar os caminhos e as possíveis ações que o usuário pode</w:t>
+      </w:r>
+    </w:p>
+    <w:p>
+      <w:pPr>
+        <w:pStyle w:val="SemEspaamento"/>
+      </w:pPr>
+      <w:r>
+        <w:t>&gt; fazer junto com os membros de sua equipe.</w:t>
+      </w:r>
+    </w:p>
+    <w:p>
+      <w:pPr>
+        <w:pStyle w:val="SemEspaamento"/>
+      </w:pPr>
+      <w:r>
+        <w:t>&gt;</w:t>
+      </w:r>
+    </w:p>
+    <w:p>
+      <w:pPr>
+        <w:pStyle w:val="SemEspaamento"/>
+      </w:pPr>
+      <w:r>
+        <w:t>&gt; **Links Úteis**:</w:t>
+      </w:r>
+    </w:p>
+    <w:p>
+      <w:pPr>
+        <w:pStyle w:val="SemEspaamento"/>
+      </w:pPr>
+      <w:r>
+        <w:t>&gt; - [</w:t>
+      </w:r>
+      <w:proofErr w:type="spellStart"/>
+      <w:r>
+        <w:t>User</w:t>
+      </w:r>
+      <w:proofErr w:type="spellEnd"/>
+      <w:r>
+        <w:t xml:space="preserve"> Flow: O </w:t>
+      </w:r>
+      <w:proofErr w:type="spellStart"/>
+      <w:r>
+        <w:t>Quê</w:t>
+      </w:r>
+      <w:proofErr w:type="spellEnd"/>
+      <w:r>
+        <w:t xml:space="preserve"> É e Como Fazer</w:t>
+      </w:r>
+      <w:proofErr w:type="gramStart"/>
+      <w:r>
+        <w:t>?](</w:t>
+      </w:r>
+      <w:proofErr w:type="gramEnd"/>
+      <w:r>
+        <w:t>https://medium.com/7bits/fluxo-de-usu%C3%A1rio-user-flow-o-que-%C3%A9-como-fazer-79d965872534)</w:t>
+      </w:r>
+    </w:p>
+    <w:p>
+      <w:pPr>
+        <w:pStyle w:val="SemEspaamento"/>
+      </w:pPr>
+      <w:r>
+        <w:t>&gt; - [</w:t>
+      </w:r>
+      <w:proofErr w:type="spellStart"/>
+      <w:r>
+        <w:t>User</w:t>
+      </w:r>
+      <w:proofErr w:type="spellEnd"/>
+      <w:r>
+        <w:t xml:space="preserve"> Flow </w:t>
+      </w:r>
+      <w:proofErr w:type="spellStart"/>
+      <w:r>
+        <w:t>vs</w:t>
+      </w:r>
+      <w:proofErr w:type="spellEnd"/>
+      <w:r>
+        <w:t xml:space="preserve"> Site </w:t>
+      </w:r>
+      <w:proofErr w:type="gramStart"/>
+      <w:r>
+        <w:t>Maps](</w:t>
+      </w:r>
+      <w:proofErr w:type="gramEnd"/>
+      <w:r>
+        <w:t>http://designr.com.br/sitemap-e-user-flow-quais-as-diferencas-e-quando-usar-cada-um/)</w:t>
+      </w:r>
+    </w:p>
+    <w:p>
+      <w:pPr>
+        <w:pStyle w:val="SemEspaamento"/>
+      </w:pPr>
+      <w:r>
+        <w:t xml:space="preserve">&gt; - [Top 25 </w:t>
+      </w:r>
+      <w:proofErr w:type="spellStart"/>
+      <w:r>
+        <w:t>User</w:t>
+      </w:r>
+      <w:proofErr w:type="spellEnd"/>
+      <w:r>
+        <w:t xml:space="preserve"> Flow Tools &amp; </w:t>
+      </w:r>
+      <w:proofErr w:type="spellStart"/>
+      <w:r>
+        <w:t>Templates</w:t>
+      </w:r>
+      <w:proofErr w:type="spellEnd"/>
+      <w:r>
+        <w:t xml:space="preserve"> for </w:t>
+      </w:r>
+      <w:proofErr w:type="spellStart"/>
+      <w:proofErr w:type="gramStart"/>
+      <w:r>
+        <w:t>Smooth</w:t>
+      </w:r>
+      <w:proofErr w:type="spellEnd"/>
+      <w:r>
+        <w:t>](</w:t>
+      </w:r>
+      <w:proofErr w:type="gramEnd"/>
+      <w:r>
+        <w:t>https://www.mockplus.com/blog/post/</w:t>
+      </w:r>
+      <w:proofErr w:type="spellStart"/>
+      <w:r>
+        <w:t>user</w:t>
+      </w:r>
+      <w:proofErr w:type="spellEnd"/>
+      <w:r>
+        <w:t>-</w:t>
+      </w:r>
+      <w:proofErr w:type="spellStart"/>
+      <w:r>
+        <w:t>flow</w:t>
+      </w:r>
+      <w:proofErr w:type="spellEnd"/>
+      <w:r>
+        <w:t>-tools)</w:t>
+      </w:r>
+    </w:p>
+    <w:p>
+      <w:pPr>
+        <w:pStyle w:val="SemEspaamento"/>
+      </w:pPr>
+      <w:r>
+        <w:t>&gt;</w:t>
+      </w:r>
+    </w:p>
+    <w:p>
+      <w:pPr>
+        <w:pStyle w:val="SemEspaamento"/>
+      </w:pPr>
+      <w:r>
+        <w:t>&gt; **Exemplo**:</w:t>
+      </w:r>
+    </w:p>
+    <w:p>
+      <w:pPr>
+        <w:pStyle w:val="SemEspaamento"/>
+      </w:pPr>
+      <w:r>
+        <w:t xml:space="preserve">&gt; </w:t>
+      </w:r>
+    </w:p>
+    <w:p>
+      <w:pPr>
+        <w:pStyle w:val="SemEspaamento"/>
+      </w:pPr>
+      <w:proofErr w:type="gramStart"/>
+      <w:r>
+        <w:t>&gt; !</w:t>
+      </w:r>
+      <w:proofErr w:type="gramEnd"/>
+      <w:r>
+        <w:t xml:space="preserve">[Exemplo de </w:t>
+      </w:r>
+      <w:proofErr w:type="spellStart"/>
+      <w:r>
+        <w:t>UserFlow</w:t>
+      </w:r>
+      <w:proofErr w:type="spellEnd"/>
+      <w:r>
+        <w:t>](</w:t>
+      </w:r>
+      <w:proofErr w:type="spellStart"/>
+      <w:r>
+        <w:t>images</w:t>
+      </w:r>
+      <w:proofErr w:type="spellEnd"/>
+      <w:r>
+        <w:t>/userflow.jpg)</w:t>
+      </w:r>
+    </w:p>
+    <w:p>
+      <w:pPr>
+        <w:pStyle w:val="SemEspaamento"/>
+      </w:pPr>
+    </w:p>
+    <w:p>
+      <w:pPr>
+        <w:pStyle w:val="SemEspaamento"/>
+      </w:pPr>
+    </w:p>
+    <w:p>
+      <w:pPr>
+        <w:pStyle w:val="SemEspaamento"/>
+      </w:pPr>
       <w:r>
         <w:t xml:space="preserve">## </w:t>
       </w:r>
       <w:proofErr w:type="spellStart"/>
       <w:r>
-        <w:t>User</w:t>
+        <w:t>Wireframes</w:t>
       </w:r>
       <w:proofErr w:type="spellEnd"/>
-      <w:r>
-        <w:t xml:space="preserve"> Flow</w:t>
-      </w:r>
     </w:p>
     <w:p>
       <w:pPr>
@@ -5608,7 +5497,7 @@
         <w:pStyle w:val="SemEspaamento"/>
       </w:pPr>
       <w:r>
-        <w:t>......  INCLUA AQUI O DIAGRAMA COM O FLUXO DO USUÁRIO NA APLICAÇÃO ......</w:t>
+        <w:t>......  INCLUA AQUI OS WIREFRAMES DAS TELAS DA APLICAÇÃO COM UM BREVE DESCRITIVO ......</w:t>
       </w:r>
     </w:p>
     <w:p>
@@ -5621,15 +5510,15 @@
         <w:pStyle w:val="SemEspaamento"/>
       </w:pPr>
       <w:r>
-        <w:t>&gt; Fluxo de usuário (</w:t>
+        <w:t xml:space="preserve">&gt; </w:t>
       </w:r>
       <w:proofErr w:type="spellStart"/>
       <w:r>
-        <w:t>User</w:t>
+        <w:t>Wireframes</w:t>
       </w:r>
       <w:proofErr w:type="spellEnd"/>
       <w:r>
-        <w:t xml:space="preserve"> Flow) é uma técnica que permite ao desenvolvedor</w:t>
+        <w:t xml:space="preserve"> são protótipos das telas da aplicação usados em design de interface para sugerir a</w:t>
       </w:r>
     </w:p>
     <w:p>
@@ -5637,7 +5526,7 @@
         <w:pStyle w:val="SemEspaamento"/>
       </w:pPr>
       <w:r>
-        <w:t>&gt; mapear todo fluxo de telas do site ou app. Essa técnica funciona</w:t>
+        <w:t>&gt; estrutura de um site web e seu relacionamentos entre suas</w:t>
       </w:r>
     </w:p>
     <w:p>
@@ -5645,7 +5534,15 @@
         <w:pStyle w:val="SemEspaamento"/>
       </w:pPr>
       <w:r>
-        <w:t>&gt; para alinhar os caminhos e as possíveis ações que o usuário pode</w:t>
+        <w:t xml:space="preserve">&gt; páginas. Um </w:t>
+      </w:r>
+      <w:proofErr w:type="spellStart"/>
+      <w:r>
+        <w:t>wireframe</w:t>
+      </w:r>
+      <w:proofErr w:type="spellEnd"/>
+      <w:r>
+        <w:t xml:space="preserve"> web é uma ilustração semelhante ao</w:t>
       </w:r>
     </w:p>
     <w:p>
@@ -5653,7 +5550,7 @@
         <w:pStyle w:val="SemEspaamento"/>
       </w:pPr>
       <w:r>
-        <w:t>&gt; fazer junto com os membros de sua equipe.</w:t>
+        <w:t>&gt; layout de elementos fundamentais na interface.</w:t>
       </w:r>
     </w:p>
     <w:p>
@@ -5661,7 +5558,7 @@
         <w:pStyle w:val="SemEspaamento"/>
       </w:pPr>
       <w:r>
-        <w:t>&gt;</w:t>
+        <w:t xml:space="preserve">&gt; </w:t>
       </w:r>
     </w:p>
     <w:p>
@@ -5677,23 +5574,84 @@
         <w:pStyle w:val="SemEspaamento"/>
       </w:pPr>
       <w:r>
+        <w:t xml:space="preserve">&gt; - [Ferramentas de </w:t>
+      </w:r>
+      <w:proofErr w:type="spellStart"/>
+      <w:proofErr w:type="gramStart"/>
+      <w:r>
+        <w:t>Wireframes</w:t>
+      </w:r>
+      <w:proofErr w:type="spellEnd"/>
+      <w:r>
+        <w:t>](</w:t>
+      </w:r>
+      <w:proofErr w:type="gramEnd"/>
+      <w:r>
+        <w:t>https://rockcontent.com/blog/</w:t>
+      </w:r>
+      <w:proofErr w:type="spellStart"/>
+      <w:r>
+        <w:t>wireframes</w:t>
+      </w:r>
+      <w:proofErr w:type="spellEnd"/>
+      <w:r>
+        <w:t>/)</w:t>
+      </w:r>
+    </w:p>
+    <w:p>
+      <w:pPr>
+        <w:pStyle w:val="SemEspaamento"/>
+      </w:pPr>
+      <w:r>
         <w:t>&gt; - [</w:t>
       </w:r>
       <w:proofErr w:type="spellStart"/>
       <w:r>
-        <w:t>User</w:t>
+        <w:t>Figma</w:t>
       </w:r>
       <w:proofErr w:type="spellEnd"/>
       <w:r>
-        <w:t xml:space="preserve"> Flow: O </w:t>
+        <w:t>](https://www.figma.com/)</w:t>
+      </w:r>
+    </w:p>
+    <w:p>
+      <w:pPr>
+        <w:pStyle w:val="SemEspaamento"/>
+      </w:pPr>
+      <w:r>
+        <w:t xml:space="preserve">&gt; - [Adobe </w:t>
+      </w:r>
+      <w:proofErr w:type="gramStart"/>
+      <w:r>
+        <w:t>XD](</w:t>
+      </w:r>
+      <w:proofErr w:type="gramEnd"/>
+      <w:r>
+        <w:t>https://www.adobe.com/</w:t>
       </w:r>
       <w:proofErr w:type="spellStart"/>
       <w:r>
-        <w:t>Quê</w:t>
+        <w:t>br</w:t>
       </w:r>
       <w:proofErr w:type="spellEnd"/>
       <w:r>
-        <w:t xml:space="preserve"> É e Como Fazer?](https://medium.com/7bits/fluxo-de-usu%C3%A1rio-user-flow-o-que-%C3%A9-como-fazer-79d965872534)</w:t>
+        <w:t>/</w:t>
+      </w:r>
+      <w:proofErr w:type="spellStart"/>
+      <w:r>
+        <w:t>products</w:t>
+      </w:r>
+      <w:proofErr w:type="spellEnd"/>
+      <w:r>
+        <w:t>/</w:t>
+      </w:r>
+      <w:proofErr w:type="spellStart"/>
+      <w:r>
+        <w:t>xd.html#scroll</w:t>
+      </w:r>
+      <w:proofErr w:type="spellEnd"/>
+      <w:r>
+        <w:t>)</w:t>
       </w:r>
     </w:p>
     <w:p>
@@ -5701,369 +5659,77 @@
         <w:pStyle w:val="SemEspaamento"/>
       </w:pPr>
       <w:r>
-        <w:t>&gt; - [</w:t>
+        <w:t>&gt; - [MarvelApp](https://marvelapp.com/developers/documentation/tutorials/)</w:t>
+      </w:r>
+    </w:p>
+    <w:p>
+      <w:pPr>
+        <w:pStyle w:val="SemEspaamento"/>
+      </w:pPr>
+      <w:r>
+        <w:t xml:space="preserve">&gt; </w:t>
+      </w:r>
+    </w:p>
+    <w:p>
+      <w:pPr>
+        <w:pStyle w:val="SemEspaamento"/>
+      </w:pPr>
+      <w:r>
+        <w:t>&gt; **Exemplo**:</w:t>
+      </w:r>
+    </w:p>
+    <w:p>
+      <w:pPr>
+        <w:pStyle w:val="SemEspaamento"/>
+      </w:pPr>
+      <w:r>
+        <w:t xml:space="preserve">&gt; </w:t>
+      </w:r>
+    </w:p>
+    <w:p>
+      <w:pPr>
+        <w:pStyle w:val="SemEspaamento"/>
+      </w:pPr>
+      <w:proofErr w:type="gramStart"/>
+      <w:r>
+        <w:t>&gt; !</w:t>
+      </w:r>
+      <w:proofErr w:type="gramEnd"/>
+      <w:r>
+        <w:t xml:space="preserve">[Exemplo de </w:t>
       </w:r>
       <w:proofErr w:type="spellStart"/>
       <w:r>
-        <w:t>User</w:t>
+        <w:t>Wireframe</w:t>
       </w:r>
       <w:proofErr w:type="spellEnd"/>
       <w:r>
-        <w:t xml:space="preserve"> Flow </w:t>
+        <w:t>](</w:t>
       </w:r>
       <w:proofErr w:type="spellStart"/>
       <w:r>
-        <w:t>vs</w:t>
+        <w:t>images</w:t>
       </w:r>
       <w:proofErr w:type="spellEnd"/>
       <w:r>
-        <w:t xml:space="preserve"> Site Maps](http://designr.com.br/sitemap-e-user-flow-quais-as-diferencas-e-quando-usar-cada-um/)</w:t>
+        <w:t>/wireframe-example.png)</w:t>
       </w:r>
     </w:p>
     <w:p>
       <w:pPr>
         <w:pStyle w:val="SemEspaamento"/>
       </w:pPr>
-      <w:r>
-        <w:t xml:space="preserve">&gt; - [Top 25 </w:t>
-      </w:r>
-      <w:proofErr w:type="spellStart"/>
-      <w:r>
-        <w:t>User</w:t>
-      </w:r>
-      <w:proofErr w:type="spellEnd"/>
-      <w:r>
-        <w:t xml:space="preserve"> Flow Tools &amp; </w:t>
-      </w:r>
-      <w:proofErr w:type="spellStart"/>
-      <w:r>
-        <w:t>Templates</w:t>
-      </w:r>
-      <w:proofErr w:type="spellEnd"/>
-      <w:r>
-        <w:t xml:space="preserve"> for </w:t>
-      </w:r>
-      <w:proofErr w:type="spellStart"/>
-      <w:r>
-        <w:t>Smooth</w:t>
-      </w:r>
-      <w:proofErr w:type="spellEnd"/>
-      <w:r>
-        <w:t>](https://www.mockplus.com/blog/post/</w:t>
-      </w:r>
-      <w:proofErr w:type="spellStart"/>
-      <w:r>
-        <w:t>user</w:t>
-      </w:r>
-      <w:proofErr w:type="spellEnd"/>
-      <w:r>
-        <w:t>-</w:t>
-      </w:r>
-      <w:proofErr w:type="spellStart"/>
-      <w:r>
-        <w:t>flow</w:t>
-      </w:r>
-      <w:proofErr w:type="spellEnd"/>
-      <w:r>
-        <w:t>-tools)</w:t>
-      </w:r>
     </w:p>
     <w:p>
       <w:pPr>
         <w:pStyle w:val="SemEspaamento"/>
       </w:pPr>
-      <w:r>
-        <w:t>&gt;</w:t>
-      </w:r>
-    </w:p>
-    <w:p>
-      <w:pPr>
-        <w:pStyle w:val="SemEspaamento"/>
-      </w:pPr>
-      <w:r>
-        <w:t>&gt; **Exemplo**:</w:t>
-      </w:r>
-    </w:p>
-    <w:p>
-      <w:pPr>
-        <w:pStyle w:val="SemEspaamento"/>
-      </w:pPr>
-      <w:r>
-        <w:t xml:space="preserve">&gt; </w:t>
-      </w:r>
-    </w:p>
-    <w:p>
-      <w:pPr>
-        <w:pStyle w:val="SemEspaamento"/>
-      </w:pPr>
-      <w:r>
-        <w:t xml:space="preserve">&gt; ![Exemplo de </w:t>
-      </w:r>
-      <w:proofErr w:type="spellStart"/>
-      <w:r>
-        <w:t>UserFlow</w:t>
-      </w:r>
-      <w:proofErr w:type="spellEnd"/>
-      <w:r>
-        <w:t>](</w:t>
-      </w:r>
-      <w:proofErr w:type="spellStart"/>
-      <w:r>
-        <w:t>images</w:t>
-      </w:r>
-      <w:proofErr w:type="spellEnd"/>
-      <w:r>
-        <w:t>/userflow.jpg)</w:t>
-      </w:r>
-    </w:p>
-    <w:p>
-      <w:pPr>
-        <w:pStyle w:val="SemEspaamento"/>
-      </w:pPr>
-    </w:p>
-    <w:p>
-      <w:pPr>
-        <w:pStyle w:val="SemEspaamento"/>
-      </w:pPr>
-    </w:p>
-    <w:p>
-      <w:pPr>
-        <w:pStyle w:val="SemEspaamento"/>
-      </w:pPr>
-      <w:r>
-        <w:t xml:space="preserve">## </w:t>
-      </w:r>
-      <w:proofErr w:type="spellStart"/>
-      <w:r>
-        <w:t>Wireframes</w:t>
-      </w:r>
-      <w:proofErr w:type="spellEnd"/>
-    </w:p>
-    <w:p>
-      <w:pPr>
-        <w:pStyle w:val="SemEspaamento"/>
-      </w:pPr>
-    </w:p>
-    <w:p>
-      <w:pPr>
-        <w:pStyle w:val="SemEspaamento"/>
-      </w:pPr>
-      <w:r>
-        <w:t>......  INCLUA AQUI OS WIREFRAMES DAS TELAS DA APLICAÇÃO COM UM BREVE DESCRITIVO ......</w:t>
-      </w:r>
-    </w:p>
-    <w:p>
-      <w:pPr>
-        <w:pStyle w:val="SemEspaamento"/>
-      </w:pPr>
-    </w:p>
-    <w:p>
-      <w:pPr>
-        <w:pStyle w:val="SemEspaamento"/>
-      </w:pPr>
-      <w:r>
-        <w:t xml:space="preserve">&gt; </w:t>
-      </w:r>
-      <w:proofErr w:type="spellStart"/>
-      <w:r>
-        <w:t>Wireframes</w:t>
-      </w:r>
-      <w:proofErr w:type="spellEnd"/>
-      <w:r>
-        <w:t xml:space="preserve"> são protótipos das telas da aplicação usados em design de interface para sugerir a</w:t>
-      </w:r>
-    </w:p>
-    <w:p>
-      <w:pPr>
-        <w:pStyle w:val="SemEspaamento"/>
-      </w:pPr>
-      <w:r>
-        <w:t>&gt; estrutura de um site web e seu relacionamentos entre suas</w:t>
-      </w:r>
-    </w:p>
-    <w:p>
-      <w:pPr>
-        <w:pStyle w:val="SemEspaamento"/>
-      </w:pPr>
-      <w:r>
-        <w:t xml:space="preserve">&gt; páginas. Um </w:t>
-      </w:r>
-      <w:proofErr w:type="spellStart"/>
-      <w:r>
-        <w:t>wireframe</w:t>
-      </w:r>
-      <w:proofErr w:type="spellEnd"/>
-      <w:r>
-        <w:t xml:space="preserve"> web é uma ilustração semelhante ao</w:t>
-      </w:r>
-    </w:p>
-    <w:p>
-      <w:pPr>
-        <w:pStyle w:val="SemEspaamento"/>
-      </w:pPr>
-      <w:r>
-        <w:t>&gt; layout de elementos fundamentais na interface.</w:t>
-      </w:r>
-    </w:p>
-    <w:p>
-      <w:pPr>
-        <w:pStyle w:val="SemEspaamento"/>
-      </w:pPr>
-      <w:r>
-        <w:t xml:space="preserve">&gt; </w:t>
-      </w:r>
-    </w:p>
-    <w:p>
-      <w:pPr>
-        <w:pStyle w:val="SemEspaamento"/>
-      </w:pPr>
-      <w:r>
-        <w:t>&gt; **Links Úteis**:</w:t>
-      </w:r>
-    </w:p>
-    <w:p>
-      <w:pPr>
-        <w:pStyle w:val="SemEspaamento"/>
-      </w:pPr>
-      <w:r>
-        <w:t xml:space="preserve">&gt; - [Ferramentas de </w:t>
-      </w:r>
-      <w:proofErr w:type="spellStart"/>
-      <w:r>
-        <w:t>Wireframes</w:t>
-      </w:r>
-      <w:proofErr w:type="spellEnd"/>
-      <w:r>
-        <w:t>](https://rockcontent.com/blog/</w:t>
-      </w:r>
-      <w:proofErr w:type="spellStart"/>
-      <w:r>
-        <w:t>wireframes</w:t>
-      </w:r>
-      <w:proofErr w:type="spellEnd"/>
-      <w:r>
-        <w:t>/)</w:t>
-      </w:r>
-    </w:p>
-    <w:p>
-      <w:pPr>
-        <w:pStyle w:val="SemEspaamento"/>
-      </w:pPr>
-      <w:r>
-        <w:t>&gt; - [</w:t>
-      </w:r>
-      <w:proofErr w:type="spellStart"/>
-      <w:r>
-        <w:t>Figma</w:t>
-      </w:r>
-      <w:proofErr w:type="spellEnd"/>
-      <w:r>
-        <w:t>](https://www.figma.com/)</w:t>
-      </w:r>
-    </w:p>
-    <w:p>
-      <w:pPr>
-        <w:pStyle w:val="SemEspaamento"/>
-      </w:pPr>
-      <w:r>
-        <w:t>&gt; - [Adobe XD](https://www.adobe.com/</w:t>
-      </w:r>
-      <w:proofErr w:type="spellStart"/>
-      <w:r>
-        <w:t>br</w:t>
-      </w:r>
-      <w:proofErr w:type="spellEnd"/>
-      <w:r>
-        <w:t>/</w:t>
-      </w:r>
-      <w:proofErr w:type="spellStart"/>
-      <w:r>
-        <w:t>products</w:t>
-      </w:r>
-      <w:proofErr w:type="spellEnd"/>
-      <w:r>
-        <w:t>/</w:t>
-      </w:r>
-      <w:proofErr w:type="spellStart"/>
-      <w:r>
-        <w:t>xd.html#scroll</w:t>
-      </w:r>
-      <w:proofErr w:type="spellEnd"/>
-      <w:r>
-        <w:t>)</w:t>
-      </w:r>
-    </w:p>
-    <w:p>
-      <w:pPr>
-        <w:pStyle w:val="SemEspaamento"/>
-      </w:pPr>
-      <w:r>
-        <w:t>&gt; - [MarvelApp](https://marvelapp.com/developers/documentation/tutorials/)</w:t>
-      </w:r>
-    </w:p>
-    <w:p>
-      <w:pPr>
-        <w:pStyle w:val="SemEspaamento"/>
-      </w:pPr>
-      <w:r>
-        <w:t xml:space="preserve">&gt; </w:t>
-      </w:r>
-    </w:p>
-    <w:p>
-      <w:pPr>
-        <w:pStyle w:val="SemEspaamento"/>
-      </w:pPr>
-      <w:r>
-        <w:t>&gt; **Exemplo**:</w:t>
-      </w:r>
-    </w:p>
-    <w:p>
-      <w:pPr>
-        <w:pStyle w:val="SemEspaamento"/>
-      </w:pPr>
-      <w:r>
-        <w:t xml:space="preserve">&gt; </w:t>
-      </w:r>
-    </w:p>
-    <w:p>
-      <w:pPr>
-        <w:pStyle w:val="SemEspaamento"/>
-      </w:pPr>
-      <w:r>
-        <w:t xml:space="preserve">&gt; ![Exemplo de </w:t>
-      </w:r>
-      <w:proofErr w:type="spellStart"/>
-      <w:r>
-        <w:t>Wireframe</w:t>
-      </w:r>
-      <w:proofErr w:type="spellEnd"/>
-      <w:r>
-        <w:t>](</w:t>
-      </w:r>
-      <w:proofErr w:type="spellStart"/>
-      <w:r>
-        <w:t>images</w:t>
-      </w:r>
-      <w:proofErr w:type="spellEnd"/>
-      <w:r>
-        <w:t>/wireframe-example.png)</w:t>
-      </w:r>
-    </w:p>
-    <w:p>
-      <w:pPr>
-        <w:pStyle w:val="SemEspaamento"/>
-      </w:pPr>
-    </w:p>
-    <w:p>
-      <w:pPr>
-        <w:pStyle w:val="SemEspaamento"/>
-      </w:pPr>
     </w:p>
     <w:p>
       <w:pPr>
         <w:pStyle w:val="Ttulo2"/>
       </w:pPr>
-      <w:bookmarkStart w:id="14" w:name="_Toc132398833"/>
+      <w:bookmarkStart w:id="14" w:name="_Toc132556046"/>
       <w:r>
         <w:t>Metodologia</w:t>
       </w:r>
@@ -6081,7 +5747,7 @@
           <w:szCs w:val="26"/>
         </w:rPr>
       </w:pPr>
-      <w:bookmarkStart w:id="15" w:name="_Toc132398834"/>
+      <w:bookmarkStart w:id="15" w:name="_Toc132556047"/>
       <w:r>
         <w:rPr>
           <w:sz w:val="26"/>
@@ -6155,13 +5821,16 @@
           <w:szCs w:val="26"/>
         </w:rPr>
       </w:pPr>
+      <w:bookmarkStart w:id="16" w:name="_Toc132556048"/>
       <w:r>
         <w:rPr>
           <w:sz w:val="26"/>
           <w:szCs w:val="26"/>
         </w:rPr>
+        <w:lastRenderedPageBreak/>
         <w:t>Ferramentas</w:t>
       </w:r>
+      <w:bookmarkEnd w:id="16"/>
     </w:p>
     <w:tbl>
       <w:tblPr>
@@ -6454,7 +6123,7 @@
           <w:szCs w:val="26"/>
         </w:rPr>
       </w:pPr>
-      <w:bookmarkStart w:id="16" w:name="_Toc132398835"/>
+      <w:bookmarkStart w:id="17" w:name="_Toc132556049"/>
       <w:r>
         <w:rPr>
           <w:sz w:val="26"/>
@@ -6462,7 +6131,7 @@
         </w:rPr>
         <w:t>Controle de Versão</w:t>
       </w:r>
-      <w:bookmarkEnd w:id="16"/>
+      <w:bookmarkEnd w:id="17"/>
     </w:p>
     <w:p>
       <w:pPr>
@@ -6520,10 +6189,22 @@
           <w:color w:val="202122"/>
           <w:shd w:val="clear" w:color="auto" w:fill="FFFFFF"/>
         </w:rPr>
-        <w:t xml:space="preserve">, Tom Preston-Werner e Scott </w:t>
-      </w:r>
-      <w:r>
-        <w:t xml:space="preserve"> é uma</w:t>
+        <w:t xml:space="preserve">, Tom Preston-Werner e </w:t>
+      </w:r>
+      <w:proofErr w:type="gramStart"/>
+      <w:r>
+        <w:rPr>
+          <w:color w:val="202122"/>
+          <w:shd w:val="clear" w:color="auto" w:fill="FFFFFF"/>
+        </w:rPr>
+        <w:t xml:space="preserve">Scott </w:t>
+      </w:r>
+      <w:r>
+        <w:t xml:space="preserve"> é</w:t>
+      </w:r>
+      <w:proofErr w:type="gramEnd"/>
+      <w:r>
+        <w:t xml:space="preserve"> uma</w:t>
       </w:r>
       <w:r>
         <w:t xml:space="preserve"> plataforma</w:t>
@@ -6538,484 +6219,6 @@
     <w:p>
       <w:pPr>
         <w:pStyle w:val="SemEspaamento"/>
-      </w:pPr>
-    </w:p>
-    <w:p>
-      <w:pPr>
-        <w:pStyle w:val="SemEspaamento"/>
-      </w:pPr>
-      <w:r>
-        <w:t>......  COLOQUE AQUI O SEU TEXTO ......</w:t>
-      </w:r>
-    </w:p>
-    <w:p>
-      <w:pPr>
-        <w:pStyle w:val="SemEspaamento"/>
-      </w:pPr>
-    </w:p>
-    <w:p>
-      <w:pPr>
-        <w:pStyle w:val="SemEspaamento"/>
-      </w:pPr>
-      <w:r>
-        <w:t>&gt; Discuta como a configuração do projeto foi feita na ferramenta de</w:t>
-      </w:r>
-    </w:p>
-    <w:p>
-      <w:pPr>
-        <w:pStyle w:val="SemEspaamento"/>
-      </w:pPr>
-      <w:r>
-        <w:t xml:space="preserve">&gt; versionamento escolhida. Exponha como a gerência de </w:t>
-      </w:r>
-      <w:proofErr w:type="spellStart"/>
-      <w:r>
-        <w:t>tags</w:t>
-      </w:r>
-      <w:proofErr w:type="spellEnd"/>
-      <w:r>
-        <w:t>, merges,</w:t>
-      </w:r>
-    </w:p>
-    <w:p>
-      <w:pPr>
-        <w:pStyle w:val="SemEspaamento"/>
-      </w:pPr>
-      <w:r>
-        <w:t xml:space="preserve">&gt; </w:t>
-      </w:r>
-      <w:proofErr w:type="spellStart"/>
-      <w:r>
-        <w:t>commits</w:t>
-      </w:r>
-      <w:proofErr w:type="spellEnd"/>
-      <w:r>
-        <w:t xml:space="preserve"> e </w:t>
-      </w:r>
-      <w:proofErr w:type="spellStart"/>
-      <w:r>
-        <w:t>branchs</w:t>
-      </w:r>
-      <w:proofErr w:type="spellEnd"/>
-      <w:r>
-        <w:t xml:space="preserve"> é realizada. Discuta como a gerência de </w:t>
-      </w:r>
-      <w:proofErr w:type="spellStart"/>
-      <w:r>
-        <w:t>issues</w:t>
-      </w:r>
-      <w:proofErr w:type="spellEnd"/>
-      <w:r>
-        <w:t xml:space="preserve"> foi</w:t>
-      </w:r>
-    </w:p>
-    <w:p>
-      <w:pPr>
-        <w:pStyle w:val="SemEspaamento"/>
-      </w:pPr>
-      <w:r>
-        <w:t>&gt; realizada.</w:t>
-      </w:r>
-    </w:p>
-    <w:p>
-      <w:pPr>
-        <w:pStyle w:val="SemEspaamento"/>
-      </w:pPr>
-      <w:r>
-        <w:t>&gt; A ferramenta de controle de versão adotada no projeto foi o</w:t>
-      </w:r>
-    </w:p>
-    <w:p>
-      <w:pPr>
-        <w:pStyle w:val="SemEspaamento"/>
-      </w:pPr>
-      <w:r>
-        <w:t>&gt; [</w:t>
-      </w:r>
-      <w:proofErr w:type="spellStart"/>
-      <w:r>
-        <w:t>Git</w:t>
-      </w:r>
-      <w:proofErr w:type="spellEnd"/>
-      <w:r>
-        <w:t>](https://git-scm.com/), sendo que o [</w:t>
-      </w:r>
-      <w:proofErr w:type="spellStart"/>
-      <w:r>
-        <w:t>Github</w:t>
-      </w:r>
-      <w:proofErr w:type="spellEnd"/>
-      <w:r>
-        <w:t>](https://github.com)</w:t>
-      </w:r>
-    </w:p>
-    <w:p>
-      <w:pPr>
-        <w:pStyle w:val="SemEspaamento"/>
-      </w:pPr>
-      <w:r>
-        <w:t>&gt; foi utilizado para hospedagem do repositório `</w:t>
-      </w:r>
-      <w:proofErr w:type="spellStart"/>
-      <w:r>
-        <w:t>upstream</w:t>
-      </w:r>
-      <w:proofErr w:type="spellEnd"/>
-      <w:r>
-        <w:t>`.</w:t>
-      </w:r>
-    </w:p>
-    <w:p>
-      <w:pPr>
-        <w:pStyle w:val="SemEspaamento"/>
-      </w:pPr>
-      <w:r>
-        <w:t xml:space="preserve">&gt; </w:t>
-      </w:r>
-    </w:p>
-    <w:p>
-      <w:pPr>
-        <w:pStyle w:val="SemEspaamento"/>
-      </w:pPr>
-      <w:r>
-        <w:t xml:space="preserve">&gt; O projeto segue a seguinte convenção para o nome de </w:t>
-      </w:r>
-      <w:proofErr w:type="spellStart"/>
-      <w:r>
-        <w:t>branchs</w:t>
-      </w:r>
-      <w:proofErr w:type="spellEnd"/>
-      <w:r>
-        <w:t>:</w:t>
-      </w:r>
-    </w:p>
-    <w:p>
-      <w:pPr>
-        <w:pStyle w:val="SemEspaamento"/>
-      </w:pPr>
-      <w:r>
-        <w:t xml:space="preserve">&gt; </w:t>
-      </w:r>
-    </w:p>
-    <w:p>
-      <w:pPr>
-        <w:pStyle w:val="SemEspaamento"/>
-      </w:pPr>
-      <w:r>
-        <w:t>&gt; - `master`: versão estável já testada do software</w:t>
-      </w:r>
-    </w:p>
-    <w:p>
-      <w:pPr>
-        <w:pStyle w:val="SemEspaamento"/>
-      </w:pPr>
-      <w:r>
-        <w:t>&gt; - `</w:t>
-      </w:r>
-      <w:proofErr w:type="spellStart"/>
-      <w:r>
-        <w:t>unstable</w:t>
-      </w:r>
-      <w:proofErr w:type="spellEnd"/>
-      <w:r>
-        <w:t>`: versão já testada do software, porém instável</w:t>
-      </w:r>
-    </w:p>
-    <w:p>
-      <w:pPr>
-        <w:pStyle w:val="SemEspaamento"/>
-      </w:pPr>
-      <w:r>
-        <w:t>&gt; - `</w:t>
-      </w:r>
-      <w:proofErr w:type="spellStart"/>
-      <w:r>
-        <w:t>testing</w:t>
-      </w:r>
-      <w:proofErr w:type="spellEnd"/>
-      <w:r>
-        <w:t>`: versão em testes do software</w:t>
-      </w:r>
-    </w:p>
-    <w:p>
-      <w:pPr>
-        <w:pStyle w:val="SemEspaamento"/>
-      </w:pPr>
-      <w:r>
-        <w:t>&gt; - `</w:t>
-      </w:r>
-      <w:proofErr w:type="spellStart"/>
-      <w:r>
-        <w:t>dev</w:t>
-      </w:r>
-      <w:proofErr w:type="spellEnd"/>
-      <w:r>
-        <w:t>`: versão de desenvolvimento do software</w:t>
-      </w:r>
-    </w:p>
-    <w:p>
-      <w:pPr>
-        <w:pStyle w:val="SemEspaamento"/>
-      </w:pPr>
-      <w:r>
-        <w:t xml:space="preserve">&gt; </w:t>
-      </w:r>
-    </w:p>
-    <w:p>
-      <w:pPr>
-        <w:pStyle w:val="SemEspaamento"/>
-      </w:pPr>
-      <w:r>
-        <w:t xml:space="preserve">&gt; Quanto à gerência de </w:t>
-      </w:r>
-      <w:proofErr w:type="spellStart"/>
-      <w:r>
-        <w:t>issues</w:t>
-      </w:r>
-      <w:proofErr w:type="spellEnd"/>
-      <w:r>
-        <w:t>, o projeto adota a seguinte convenção para</w:t>
-      </w:r>
-    </w:p>
-    <w:p>
-      <w:pPr>
-        <w:pStyle w:val="SemEspaamento"/>
-      </w:pPr>
-      <w:r>
-        <w:t>&gt; etiquetas:</w:t>
-      </w:r>
-    </w:p>
-    <w:p>
-      <w:pPr>
-        <w:pStyle w:val="SemEspaamento"/>
-      </w:pPr>
-      <w:r>
-        <w:t xml:space="preserve">&gt; </w:t>
-      </w:r>
-    </w:p>
-    <w:p>
-      <w:pPr>
-        <w:pStyle w:val="SemEspaamento"/>
-      </w:pPr>
-      <w:r>
-        <w:t>&gt; - `</w:t>
-      </w:r>
-      <w:proofErr w:type="spellStart"/>
-      <w:r>
-        <w:t>bugfix</w:t>
-      </w:r>
-      <w:proofErr w:type="spellEnd"/>
-      <w:r>
-        <w:t>`: uma funcionalidade encontra-se com problemas</w:t>
-      </w:r>
-    </w:p>
-    <w:p>
-      <w:pPr>
-        <w:pStyle w:val="SemEspaamento"/>
-      </w:pPr>
-      <w:r>
-        <w:t>&gt; - `</w:t>
-      </w:r>
-      <w:proofErr w:type="spellStart"/>
-      <w:r>
-        <w:t>enhancement</w:t>
-      </w:r>
-      <w:proofErr w:type="spellEnd"/>
-      <w:r>
-        <w:t>`: uma funcionalidade precisa ser melhorada</w:t>
-      </w:r>
-    </w:p>
-    <w:p>
-      <w:pPr>
-        <w:pStyle w:val="SemEspaamento"/>
-      </w:pPr>
-      <w:r>
-        <w:t>&gt; - `</w:t>
-      </w:r>
-      <w:proofErr w:type="spellStart"/>
-      <w:r>
-        <w:t>feature</w:t>
-      </w:r>
-      <w:proofErr w:type="spellEnd"/>
-      <w:r>
-        <w:t>`: uma nova funcionalidade precisa ser introduzida</w:t>
-      </w:r>
-    </w:p>
-    <w:p>
-      <w:pPr>
-        <w:pStyle w:val="SemEspaamento"/>
-      </w:pPr>
-      <w:r>
-        <w:t>&gt;</w:t>
-      </w:r>
-    </w:p>
-    <w:p>
-      <w:pPr>
-        <w:pStyle w:val="SemEspaamento"/>
-      </w:pPr>
-      <w:r>
-        <w:t>&gt; **Links Úteis**:</w:t>
-      </w:r>
-    </w:p>
-    <w:p>
-      <w:pPr>
-        <w:pStyle w:val="SemEspaamento"/>
-      </w:pPr>
-      <w:r>
-        <w:t>&gt; - [Tutorial GitHub](https://guides.github.com/</w:t>
-      </w:r>
-      <w:proofErr w:type="spellStart"/>
-      <w:r>
-        <w:t>activities</w:t>
-      </w:r>
-      <w:proofErr w:type="spellEnd"/>
-      <w:r>
-        <w:t>/</w:t>
-      </w:r>
-      <w:proofErr w:type="spellStart"/>
-      <w:r>
-        <w:t>hello</w:t>
-      </w:r>
-      <w:proofErr w:type="spellEnd"/>
-      <w:r>
-        <w:t>-world/)</w:t>
-      </w:r>
-    </w:p>
-    <w:p>
-      <w:pPr>
-        <w:pStyle w:val="SemEspaamento"/>
-      </w:pPr>
-      <w:r>
-        <w:t>&gt; - [</w:t>
-      </w:r>
-      <w:proofErr w:type="spellStart"/>
-      <w:r>
-        <w:t>Git</w:t>
-      </w:r>
-      <w:proofErr w:type="spellEnd"/>
-      <w:r>
-        <w:t xml:space="preserve"> e Github](https://www.youtube.com/playlist?list=PLHz_AreHm4dm7ZULPAmadvNhH6vk9oNZA)</w:t>
-      </w:r>
-    </w:p>
-    <w:p>
-      <w:pPr>
-        <w:pStyle w:val="SemEspaamento"/>
-      </w:pPr>
-      <w:r>
-        <w:t xml:space="preserve">&gt; - [5 </w:t>
-      </w:r>
-      <w:proofErr w:type="spellStart"/>
-      <w:r>
-        <w:t>Git</w:t>
-      </w:r>
-      <w:proofErr w:type="spellEnd"/>
-      <w:r>
-        <w:t xml:space="preserve"> Workflows &amp; </w:t>
-      </w:r>
-      <w:proofErr w:type="spellStart"/>
-      <w:r>
-        <w:t>Branching</w:t>
-      </w:r>
-      <w:proofErr w:type="spellEnd"/>
-      <w:r>
-        <w:t xml:space="preserve"> </w:t>
-      </w:r>
-      <w:proofErr w:type="spellStart"/>
-      <w:r>
-        <w:t>Strategy</w:t>
-      </w:r>
-      <w:proofErr w:type="spellEnd"/>
-      <w:r>
-        <w:t xml:space="preserve"> </w:t>
-      </w:r>
-      <w:proofErr w:type="spellStart"/>
-      <w:r>
-        <w:t>to</w:t>
-      </w:r>
-      <w:proofErr w:type="spellEnd"/>
-      <w:r>
-        <w:t xml:space="preserve"> </w:t>
-      </w:r>
-      <w:proofErr w:type="spellStart"/>
-      <w:r>
-        <w:t>deliver</w:t>
-      </w:r>
-      <w:proofErr w:type="spellEnd"/>
-      <w:r>
-        <w:t xml:space="preserve"> </w:t>
-      </w:r>
-      <w:proofErr w:type="spellStart"/>
-      <w:r>
-        <w:t>better</w:t>
-      </w:r>
-      <w:proofErr w:type="spellEnd"/>
-      <w:r>
-        <w:t xml:space="preserve"> code](https://zepel.io/blog/5-git-workflows-to-improve-development/)</w:t>
-      </w:r>
-    </w:p>
-    <w:p>
-      <w:pPr>
-        <w:pStyle w:val="SemEspaamento"/>
-      </w:pPr>
-      <w:r>
-        <w:t>&gt;</w:t>
-      </w:r>
-    </w:p>
-    <w:p>
-      <w:pPr>
-        <w:pStyle w:val="SemEspaamento"/>
-      </w:pPr>
-      <w:r>
-        <w:t xml:space="preserve">&gt; **Exemplo - GitHub </w:t>
-      </w:r>
-      <w:proofErr w:type="spellStart"/>
-      <w:r>
-        <w:t>Feature</w:t>
-      </w:r>
-      <w:proofErr w:type="spellEnd"/>
-      <w:r>
-        <w:t xml:space="preserve"> Branch Workflow**:</w:t>
-      </w:r>
-    </w:p>
-    <w:p>
-      <w:pPr>
-        <w:pStyle w:val="SemEspaamento"/>
-      </w:pPr>
-      <w:r>
-        <w:t>&gt;</w:t>
-      </w:r>
-    </w:p>
-    <w:p>
-      <w:pPr>
-        <w:pStyle w:val="SemEspaamento"/>
-      </w:pPr>
-      <w:r>
-        <w:t xml:space="preserve">&gt; ![Exemplo de </w:t>
-      </w:r>
-      <w:proofErr w:type="spellStart"/>
-      <w:r>
-        <w:t>Wireframe</w:t>
-      </w:r>
-      <w:proofErr w:type="spellEnd"/>
-      <w:r>
-        <w:t>](</w:t>
-      </w:r>
-      <w:proofErr w:type="spellStart"/>
-      <w:r>
-        <w:t>images</w:t>
-      </w:r>
-      <w:proofErr w:type="spellEnd"/>
-      <w:r>
-        <w:t>/Github-Workflow.png)</w:t>
-      </w:r>
-    </w:p>
-    <w:p>
-      <w:pPr>
-        <w:rPr>
-          <w:rFonts w:ascii="Times New Roman" w:hAnsi="Times New Roman" w:cs="Times New Roman"/>
-          <w:sz w:val="24"/>
-          <w:szCs w:val="24"/>
-        </w:rPr>
       </w:pPr>
     </w:p>
     <w:sectPr>
@@ -7029,7 +6232,7 @@
 </file>
 
 <file path=word/numbering.xml><?xml version="1.0" encoding="utf-8"?>
-<w:numbering xmlns:wpc="http://schemas.microsoft.com/office/word/2010/wordprocessingCanvas" xmlns:cx="http://schemas.microsoft.com/office/drawing/2014/chartex" xmlns:cx1="http://schemas.microsoft.com/office/drawing/2015/9/8/chartex" xmlns:cx2="http://schemas.microsoft.com/office/drawing/2015/10/21/chartex" xmlns:cx3="http://schemas.microsoft.com/office/drawing/2016/5/9/chartex" xmlns:cx4="http://schemas.microsoft.com/office/drawing/2016/5/10/chartex" xmlns:cx5="http://schemas.microsoft.com/office/drawing/2016/5/11/chartex" xmlns:cx6="http://schemas.microsoft.com/office/drawing/2016/5/12/chartex" xmlns:cx7="http://schemas.microsoft.com/office/drawing/2016/5/13/chartex" xmlns:cx8="http://schemas.microsoft.com/office/drawing/2016/5/14/chartex" xmlns:mc="http://schemas.openxmlformats.org/markup-compatibility/2006" xmlns:aink="http://schemas.microsoft.com/office/drawing/2016/ink" xmlns:am3d="http://schemas.microsoft.com/office/drawing/2017/model3d" xmlns:o="urn:schemas-microsoft-com:office:office" xmlns:oel="http://schemas.microsoft.com/office/2019/extlst" xmlns:r="http://schemas.openxmlformats.org/officeDocument/2006/relationships" xmlns:m="http://schemas.openxmlformats.org/officeDocument/2006/math" xmlns:v="urn:schemas-microsoft-com:vml" xmlns:wp14="http://schemas.microsoft.com/office/word/2010/wordprocessingDrawing" xmlns:wp="http://schemas.openxmlformats.org/drawingml/2006/wordprocessingDrawing" xmlns:w10="urn:schemas-microsoft-com:office:word" xmlns:w="http://schemas.openxmlformats.org/wordprocessingml/2006/main" xmlns:w14="http://schemas.microsoft.com/office/word/2010/wordml" xmlns:w15="http://schemas.microsoft.com/office/word/2012/wordml" xmlns:w16cex="http://schemas.microsoft.com/office/word/2018/wordml/cex" xmlns:w16cid="http://schemas.microsoft.com/office/word/2016/wordml/cid" xmlns:w16="http://schemas.microsoft.com/office/word/2018/wordml" xmlns:w16sdtdh="http://schemas.microsoft.com/office/word/2020/wordml/sdtdatahash" xmlns:w16se="http://schemas.microsoft.com/office/word/2015/wordml/symex" xmlns:wpg="http://schemas.microsoft.com/office/word/2010/wordprocessingGroup" xmlns:wpi="http://schemas.microsoft.com/office/word/2010/wordprocessingInk" xmlns:wne="http://schemas.microsoft.com/office/word/2006/wordml" xmlns:wps="http://schemas.microsoft.com/office/word/2010/wordprocessingShape" mc:Ignorable="w14 w15 w16se w16cid w16 w16cex w16sdtdh wp14">
+<w:numbering xmlns:wpc="http://schemas.microsoft.com/office/word/2010/wordprocessingCanvas" xmlns:cx="http://schemas.microsoft.com/office/drawing/2014/chartex" xmlns:cx1="http://schemas.microsoft.com/office/drawing/2015/9/8/chartex" xmlns:cx2="http://schemas.microsoft.com/office/drawing/2015/10/21/chartex" xmlns:cx3="http://schemas.microsoft.com/office/drawing/2016/5/9/chartex" xmlns:cx4="http://schemas.microsoft.com/office/drawing/2016/5/10/chartex" xmlns:cx5="http://schemas.microsoft.com/office/drawing/2016/5/11/chartex" xmlns:cx6="http://schemas.microsoft.com/office/drawing/2016/5/12/chartex" xmlns:cx7="http://schemas.microsoft.com/office/drawing/2016/5/13/chartex" xmlns:cx8="http://schemas.microsoft.com/office/drawing/2016/5/14/chartex" xmlns:mc="http://schemas.openxmlformats.org/markup-compatibility/2006" xmlns:aink="http://schemas.microsoft.com/office/drawing/2016/ink" xmlns:am3d="http://schemas.microsoft.com/office/drawing/2017/model3d" xmlns:o="urn:schemas-microsoft-com:office:office" xmlns:oel="http://schemas.microsoft.com/office/2019/extlst" xmlns:r="http://schemas.openxmlformats.org/officeDocument/2006/relationships" xmlns:m="http://schemas.openxmlformats.org/officeDocument/2006/math" xmlns:v="urn:schemas-microsoft-com:vml" xmlns:wp14="http://schemas.microsoft.com/office/word/2010/wordprocessingDrawing" xmlns:wp="http://schemas.openxmlformats.org/drawingml/2006/wordprocessingDrawing" xmlns:w10="urn:schemas-microsoft-com:office:word" xmlns:w="http://schemas.openxmlformats.org/wordprocessingml/2006/main" xmlns:w14="http://schemas.microsoft.com/office/word/2010/wordml" xmlns:w15="http://schemas.microsoft.com/office/word/2012/wordml" xmlns:w16cex="http://schemas.microsoft.com/office/word/2018/wordml/cex" xmlns:w16cid="http://schemas.microsoft.com/office/word/2016/wordml/cid" xmlns:w16="http://schemas.microsoft.com/office/word/2018/wordml" xmlns:w16du="http://schemas.microsoft.com/office/word/2023/wordml/word16du" xmlns:w16sdtdh="http://schemas.microsoft.com/office/word/2020/wordml/sdtdatahash" xmlns:w16se="http://schemas.microsoft.com/office/word/2015/wordml/symex" xmlns:wpg="http://schemas.microsoft.com/office/word/2010/wordprocessingGroup" xmlns:wpi="http://schemas.microsoft.com/office/word/2010/wordprocessingInk" xmlns:wne="http://schemas.microsoft.com/office/word/2006/wordml" xmlns:wps="http://schemas.microsoft.com/office/word/2010/wordprocessingShape" mc:Ignorable="w14 w15 w16se w16cid w16 w16cex w16sdtdh wp14">
   <w:abstractNum w:abstractNumId="0" w15:restartNumberingAfterBreak="0">
     <w:nsid w:val="02D8499A"/>
     <w:multiLevelType w:val="hybridMultilevel"/>
@@ -11547,6 +10750,7 @@
   <w:style w:type="character" w:default="1" w:styleId="Fontepargpadro">
     <w:name w:val="Default Paragraph Font"/>
     <w:uiPriority w:val="1"/>
+    <w:semiHidden/>
     <w:unhideWhenUsed/>
   </w:style>
   <w:style w:type="table" w:default="1" w:styleId="Tabelanormal">
@@ -12083,7 +11287,7 @@
     <w:autoRedefine/>
     <w:uiPriority w:val="39"/>
     <w:unhideWhenUsed/>
-    <w:rsid w:val="007325BC"/>
+    <w:rsid w:val="00193AED"/>
     <w:pPr>
       <w:tabs>
         <w:tab w:val="left" w:pos="660"/>
@@ -12093,9 +11297,10 @@
       <w:ind w:left="220"/>
     </w:pPr>
     <w:rPr>
-      <w:rFonts w:cs="Times New Roman"/>
-      <w:sz w:val="22"/>
-      <w:szCs w:val="22"/>
+      <w:rFonts w:ascii="Times New Roman" w:hAnsi="Times New Roman" w:cs="Times New Roman"/>
+      <w:noProof/>
+      <w:sz w:val="26"/>
+      <w:szCs w:val="26"/>
       <w:lang w:eastAsia="pt-BR"/>
     </w:rPr>
   </w:style>

</xml_diff>

<commit_message>
Update Relatorio Tecnico - Olha o Bus.docx
Projeto final versão 1.0.1
</commit_message>
<xml_diff>
--- a/docs/relatorio/Relatorio Tecnico - Olha o Bus.docx
+++ b/docs/relatorio/Relatorio Tecnico - Olha o Bus.docx
@@ -154,8 +154,13 @@
         </w:numPr>
       </w:pPr>
       <w:r>
-        <w:t>Henrique Nahim</w:t>
-      </w:r>
+        <w:t xml:space="preserve">Henrique Silveira </w:t>
+      </w:r>
+      <w:proofErr w:type="spellStart"/>
+      <w:r>
+        <w:t>Nahim</w:t>
+      </w:r>
+      <w:proofErr w:type="spellEnd"/>
     </w:p>
     <w:p>
       <w:pPr>
@@ -177,8 +182,13 @@
           <w:numId w:val="0"/>
         </w:numPr>
       </w:pPr>
-      <w:r>
-        <w:t>Luis Philip Lemos Martins</w:t>
+      <w:proofErr w:type="spellStart"/>
+      <w:r>
+        <w:t>Luis</w:t>
+      </w:r>
+      <w:proofErr w:type="spellEnd"/>
+      <w:r>
+        <w:t xml:space="preserve"> Philip Lemos Martins</w:t>
       </w:r>
     </w:p>
     <w:p>
@@ -202,8 +212,13 @@
         </w:numPr>
       </w:pPr>
       <w:r>
-        <w:t>Túlio Furst Akar</w:t>
-      </w:r>
+        <w:t xml:space="preserve">Túlio Furst </w:t>
+      </w:r>
+      <w:proofErr w:type="spellStart"/>
+      <w:r>
+        <w:t>Akar</w:t>
+      </w:r>
+      <w:proofErr w:type="spellEnd"/>
     </w:p>
     <w:p>
       <w:pPr>
@@ -3124,7 +3139,15 @@
         </w:numPr>
       </w:pPr>
       <w:r>
-        <w:t>Criação de um sistema de “check” para que o usuário possa alertar sobre pontos e trechos em suas rotas que estão com problemas.</w:t>
+        <w:t>Criação de um sistema de “</w:t>
+      </w:r>
+      <w:proofErr w:type="spellStart"/>
+      <w:r>
+        <w:t>check</w:t>
+      </w:r>
+      <w:proofErr w:type="spellEnd"/>
+      <w:r>
+        <w:t>” para que o usuário possa alertar sobre pontos e trechos em suas rotas que estão com problemas.</w:t>
       </w:r>
     </w:p>
     <w:p>
@@ -3485,9 +3508,11 @@
               <w:spacing w:line="276" w:lineRule="auto"/>
               <w:jc w:val="center"/>
             </w:pPr>
+            <w:proofErr w:type="spellStart"/>
             <w:r>
               <w:t>Ademir_naoexiste</w:t>
             </w:r>
+            <w:proofErr w:type="spellEnd"/>
           </w:p>
           <w:p>
             <w:pPr>
@@ -3863,9 +3888,11 @@
               <w:spacing w:line="276" w:lineRule="auto"/>
               <w:jc w:val="center"/>
             </w:pPr>
+            <w:proofErr w:type="spellStart"/>
             <w:r>
               <w:t>Batuca_batera</w:t>
             </w:r>
+            <w:proofErr w:type="spellEnd"/>
           </w:p>
           <w:p>
             <w:pPr>
@@ -4231,9 +4258,11 @@
               <w:spacing w:line="276" w:lineRule="auto"/>
               <w:jc w:val="center"/>
             </w:pPr>
+            <w:proofErr w:type="spellStart"/>
             <w:r>
               <w:t>Sheila_soamor</w:t>
             </w:r>
+            <w:proofErr w:type="spellEnd"/>
           </w:p>
           <w:p>
             <w:pPr>
@@ -5939,6 +5968,12 @@
               <w:pStyle w:val="SemEspaamento"/>
               <w:jc w:val="center"/>
             </w:pPr>
+            <w:r>
+              <w:t>O</w:t>
+            </w:r>
+            <w:r>
+              <w:t xml:space="preserve"> projeto deve ter acesso ao GPs</w:t>
+            </w:r>
           </w:p>
         </w:tc>
         <w:tc>
@@ -5955,6 +5990,9 @@
               <w:pStyle w:val="SemEspaamento"/>
               <w:jc w:val="center"/>
             </w:pPr>
+            <w:r>
+              <w:t>Alta</w:t>
+            </w:r>
           </w:p>
         </w:tc>
       </w:tr>
@@ -5986,6 +6024,9 @@
               <w:pStyle w:val="SemEspaamento"/>
               <w:jc w:val="center"/>
             </w:pPr>
+            <w:r>
+              <w:t>O Projeto deve rodar em mais de uma plataforma</w:t>
+            </w:r>
           </w:p>
         </w:tc>
         <w:tc>
@@ -5999,6 +6040,9 @@
               <w:pStyle w:val="SemEspaamento"/>
               <w:jc w:val="center"/>
             </w:pPr>
+            <w:r>
+              <w:t>Alta</w:t>
+            </w:r>
           </w:p>
         </w:tc>
       </w:tr>
@@ -6030,6 +6074,9 @@
               <w:pStyle w:val="SemEspaamento"/>
               <w:jc w:val="center"/>
             </w:pPr>
+            <w:r>
+              <w:t>O projeto deve ser entregue até 07/07/23</w:t>
+            </w:r>
           </w:p>
         </w:tc>
         <w:tc>
@@ -6043,6 +6090,9 @@
               <w:pStyle w:val="SemEspaamento"/>
               <w:jc w:val="center"/>
             </w:pPr>
+            <w:r>
+              <w:t>Muito-Alta</w:t>
+            </w:r>
           </w:p>
         </w:tc>
       </w:tr>
@@ -6130,24 +6180,45 @@
           <w:sz w:val="24"/>
           <w:szCs w:val="24"/>
         </w:rPr>
-        <w:t>O diagrama da figura a seguir (</w:t>
-      </w:r>
-      <w:r>
-        <w:rPr>
-          <w:rFonts w:ascii="Times New Roman" w:hAnsi="Times New Roman" w:cs="Times New Roman"/>
-          <w:sz w:val="24"/>
-          <w:szCs w:val="24"/>
-        </w:rPr>
-        <w:t>F</w:t>
-      </w:r>
-      <w:r>
-        <w:rPr>
-          <w:rFonts w:ascii="Times New Roman" w:hAnsi="Times New Roman" w:cs="Times New Roman"/>
-          <w:sz w:val="24"/>
-          <w:szCs w:val="24"/>
-        </w:rPr>
-        <w:t xml:space="preserve">igura1) apresenta as possíveis interações do usuário com a tela. Cada wireframe pode ser visto nos tópicos a seguir. O wireframe interativo se encontra em </w:t>
-      </w:r>
+        <w:t xml:space="preserve">O diagrama da figura a seguir (Figura1) apresenta as possíveis interações do usuário com a tela. Cada </w:t>
+      </w:r>
+      <w:proofErr w:type="spellStart"/>
+      <w:r>
+        <w:rPr>
+          <w:rFonts w:ascii="Times New Roman" w:hAnsi="Times New Roman" w:cs="Times New Roman"/>
+          <w:sz w:val="24"/>
+          <w:szCs w:val="24"/>
+        </w:rPr>
+        <w:t>wireframe</w:t>
+      </w:r>
+      <w:proofErr w:type="spellEnd"/>
+      <w:r>
+        <w:rPr>
+          <w:rFonts w:ascii="Times New Roman" w:hAnsi="Times New Roman" w:cs="Times New Roman"/>
+          <w:sz w:val="24"/>
+          <w:szCs w:val="24"/>
+        </w:rPr>
+        <w:t xml:space="preserve"> pode ser visto nos tópicos a seguir. O </w:t>
+      </w:r>
+      <w:proofErr w:type="spellStart"/>
+      <w:r>
+        <w:rPr>
+          <w:rFonts w:ascii="Times New Roman" w:hAnsi="Times New Roman" w:cs="Times New Roman"/>
+          <w:sz w:val="24"/>
+          <w:szCs w:val="24"/>
+        </w:rPr>
+        <w:t>wireframe</w:t>
+      </w:r>
+      <w:proofErr w:type="spellEnd"/>
+      <w:r>
+        <w:rPr>
+          <w:rFonts w:ascii="Times New Roman" w:hAnsi="Times New Roman" w:cs="Times New Roman"/>
+          <w:sz w:val="24"/>
+          <w:szCs w:val="24"/>
+        </w:rPr>
+        <w:t xml:space="preserve"> interativo se encontra em </w:t>
+      </w:r>
+      <w:proofErr w:type="spellStart"/>
       <w:r>
         <w:rPr>
           <w:rFonts w:ascii="Times New Roman" w:hAnsi="Times New Roman" w:cs="Times New Roman"/>
@@ -6156,6 +6227,7 @@
         </w:rPr>
         <w:t>Figma</w:t>
       </w:r>
+      <w:proofErr w:type="spellEnd"/>
       <w:r>
         <w:rPr>
           <w:rFonts w:ascii="Times New Roman" w:hAnsi="Times New Roman" w:cs="Times New Roman"/>
@@ -6295,6 +6367,7 @@
         </w:rPr>
       </w:pPr>
       <w:bookmarkStart w:id="16" w:name="_Toc132563240"/>
+      <w:proofErr w:type="spellStart"/>
       <w:r>
         <w:rPr>
           <w:rFonts w:eastAsia="Times New Roman"/>
@@ -6305,6 +6378,7 @@
         <w:t>Wireframes</w:t>
       </w:r>
       <w:bookmarkEnd w:id="16"/>
+      <w:proofErr w:type="spellEnd"/>
     </w:p>
     <w:p>
       <w:pPr>
@@ -6388,6 +6462,7 @@
         </w:rPr>
         <w:t xml:space="preserve"> que aparece nos </w:t>
       </w:r>
+      <w:proofErr w:type="spellStart"/>
       <w:r>
         <w:rPr>
           <w:rFonts w:ascii="Times New Roman" w:hAnsi="Times New Roman" w:cs="Times New Roman"/>
@@ -6396,6 +6471,7 @@
         </w:rPr>
         <w:t>wireframes</w:t>
       </w:r>
+      <w:proofErr w:type="spellEnd"/>
       <w:r>
         <w:rPr>
           <w:rFonts w:ascii="Times New Roman" w:hAnsi="Times New Roman" w:cs="Times New Roman"/>
@@ -6452,7 +6528,27 @@
           <w:szCs w:val="24"/>
           <w:lang w:eastAsia="pt-BR"/>
         </w:rPr>
-        <w:t>= aparece apenas no primeiro wireframe para caso a pessoa não saiba aonde ir.</w:t>
+        <w:t xml:space="preserve">= aparece apenas no primeiro </w:t>
+      </w:r>
+      <w:proofErr w:type="spellStart"/>
+      <w:r>
+        <w:rPr>
+          <w:rFonts w:ascii="Times New Roman" w:hAnsi="Times New Roman" w:cs="Times New Roman"/>
+          <w:sz w:val="24"/>
+          <w:szCs w:val="24"/>
+          <w:lang w:eastAsia="pt-BR"/>
+        </w:rPr>
+        <w:t>wireframe</w:t>
+      </w:r>
+      <w:proofErr w:type="spellEnd"/>
+      <w:r>
+        <w:rPr>
+          <w:rFonts w:ascii="Times New Roman" w:hAnsi="Times New Roman" w:cs="Times New Roman"/>
+          <w:sz w:val="24"/>
+          <w:szCs w:val="24"/>
+          <w:lang w:eastAsia="pt-BR"/>
+        </w:rPr>
+        <w:t xml:space="preserve"> para caso a pessoa não saiba aonde ir.</w:t>
       </w:r>
     </w:p>
     <w:p>
@@ -6526,7 +6622,47 @@
           <w:szCs w:val="24"/>
           <w:lang w:eastAsia="pt-BR"/>
         </w:rPr>
-        <w:t>= apresenta elementos secundários em alguns wireframes e em outros, wireframe de edição, apresenta ferramentas para ser executadas.</w:t>
+        <w:t xml:space="preserve">= apresenta elementos secundários em alguns </w:t>
+      </w:r>
+      <w:proofErr w:type="spellStart"/>
+      <w:r>
+        <w:rPr>
+          <w:rFonts w:ascii="Times New Roman" w:hAnsi="Times New Roman" w:cs="Times New Roman"/>
+          <w:sz w:val="24"/>
+          <w:szCs w:val="24"/>
+          <w:lang w:eastAsia="pt-BR"/>
+        </w:rPr>
+        <w:t>wireframes</w:t>
+      </w:r>
+      <w:proofErr w:type="spellEnd"/>
+      <w:r>
+        <w:rPr>
+          <w:rFonts w:ascii="Times New Roman" w:hAnsi="Times New Roman" w:cs="Times New Roman"/>
+          <w:sz w:val="24"/>
+          <w:szCs w:val="24"/>
+          <w:lang w:eastAsia="pt-BR"/>
+        </w:rPr>
+        <w:t xml:space="preserve"> e em outros, </w:t>
+      </w:r>
+      <w:proofErr w:type="spellStart"/>
+      <w:r>
+        <w:rPr>
+          <w:rFonts w:ascii="Times New Roman" w:hAnsi="Times New Roman" w:cs="Times New Roman"/>
+          <w:sz w:val="24"/>
+          <w:szCs w:val="24"/>
+          <w:lang w:eastAsia="pt-BR"/>
+        </w:rPr>
+        <w:t>wireframe</w:t>
+      </w:r>
+      <w:proofErr w:type="spellEnd"/>
+      <w:r>
+        <w:rPr>
+          <w:rFonts w:ascii="Times New Roman" w:hAnsi="Times New Roman" w:cs="Times New Roman"/>
+          <w:sz w:val="24"/>
+          <w:szCs w:val="24"/>
+          <w:lang w:eastAsia="pt-BR"/>
+        </w:rPr>
+        <w:t xml:space="preserve"> de edição, apresenta ferramentas para ser executadas.</w:t>
       </w:r>
     </w:p>
     <w:p>
@@ -6776,7 +6912,25 @@
           <w:sz w:val="24"/>
           <w:szCs w:val="24"/>
         </w:rPr>
-        <w:t xml:space="preserve"> = Ideias, comentários, críticas ao appWeb.</w:t>
+        <w:t xml:space="preserve"> = Ideias, comentários, críticas ao </w:t>
+      </w:r>
+      <w:proofErr w:type="spellStart"/>
+      <w:r>
+        <w:rPr>
+          <w:rFonts w:ascii="Times New Roman" w:hAnsi="Times New Roman" w:cs="Times New Roman"/>
+          <w:sz w:val="24"/>
+          <w:szCs w:val="24"/>
+        </w:rPr>
+        <w:t>appWeb</w:t>
+      </w:r>
+      <w:proofErr w:type="spellEnd"/>
+      <w:r>
+        <w:rPr>
+          <w:rFonts w:ascii="Times New Roman" w:hAnsi="Times New Roman" w:cs="Times New Roman"/>
+          <w:sz w:val="24"/>
+          <w:szCs w:val="24"/>
+        </w:rPr>
+        <w:t>.</w:t>
       </w:r>
     </w:p>
     <w:p>
@@ -7280,7 +7434,25 @@
           <w:sz w:val="24"/>
           <w:szCs w:val="24"/>
         </w:rPr>
-        <w:t>Configurações = Ajustar configurações do appWeb, como volume da notificação, tipo de notificação.</w:t>
+        <w:t xml:space="preserve">Configurações = Ajustar configurações do </w:t>
+      </w:r>
+      <w:proofErr w:type="spellStart"/>
+      <w:r>
+        <w:rPr>
+          <w:rFonts w:ascii="Times New Roman" w:hAnsi="Times New Roman" w:cs="Times New Roman"/>
+          <w:sz w:val="24"/>
+          <w:szCs w:val="24"/>
+        </w:rPr>
+        <w:t>appWeb</w:t>
+      </w:r>
+      <w:proofErr w:type="spellEnd"/>
+      <w:r>
+        <w:rPr>
+          <w:rFonts w:ascii="Times New Roman" w:hAnsi="Times New Roman" w:cs="Times New Roman"/>
+          <w:sz w:val="24"/>
+          <w:szCs w:val="24"/>
+        </w:rPr>
+        <w:t>, como volume da notificação, tipo de notificação.</w:t>
       </w:r>
     </w:p>
     <w:p>
@@ -7411,39 +7583,7 @@
           <w:sz w:val="24"/>
           <w:szCs w:val="24"/>
         </w:rPr>
-        <w:t xml:space="preserve">Figura </w:t>
-      </w:r>
-      <w:r>
-        <w:rPr>
-          <w:rFonts w:ascii="Times New Roman" w:hAnsi="Times New Roman" w:cs="Times New Roman"/>
-          <w:sz w:val="24"/>
-          <w:szCs w:val="24"/>
-        </w:rPr>
-        <w:t>4</w:t>
-      </w:r>
-      <w:r>
-        <w:rPr>
-          <w:rFonts w:ascii="Times New Roman" w:hAnsi="Times New Roman" w:cs="Times New Roman"/>
-          <w:sz w:val="24"/>
-          <w:szCs w:val="24"/>
-        </w:rPr>
-        <w:t xml:space="preserve">. </w:t>
-      </w:r>
-      <w:r>
-        <w:rPr>
-          <w:rFonts w:ascii="Times New Roman" w:hAnsi="Times New Roman" w:cs="Times New Roman"/>
-          <w:sz w:val="24"/>
-          <w:szCs w:val="24"/>
-        </w:rPr>
-        <w:t>Rotas do usuário</w:t>
-      </w:r>
-      <w:r>
-        <w:rPr>
-          <w:rFonts w:ascii="Times New Roman" w:hAnsi="Times New Roman" w:cs="Times New Roman"/>
-          <w:sz w:val="24"/>
-          <w:szCs w:val="24"/>
-        </w:rPr>
-        <w:t>.</w:t>
+        <w:t>Figura 4. Rotas do usuário.</w:t>
       </w:r>
     </w:p>
     <w:p>
@@ -7473,13 +7613,23 @@
           <w:szCs w:val="24"/>
         </w:rPr>
       </w:pPr>
-      <w:r>
-        <w:rPr>
-          <w:rFonts w:ascii="Times New Roman" w:hAnsi="Times New Roman" w:cs="Times New Roman"/>
-          <w:sz w:val="24"/>
-          <w:szCs w:val="24"/>
-        </w:rPr>
-        <w:t>Wireframe responsável por mostrar os pontos da rota que o usuário solicitou para copiar no fórum. Contém:</w:t>
+      <w:proofErr w:type="spellStart"/>
+      <w:r>
+        <w:rPr>
+          <w:rFonts w:ascii="Times New Roman" w:hAnsi="Times New Roman" w:cs="Times New Roman"/>
+          <w:sz w:val="24"/>
+          <w:szCs w:val="24"/>
+        </w:rPr>
+        <w:t>Wireframe</w:t>
+      </w:r>
+      <w:proofErr w:type="spellEnd"/>
+      <w:r>
+        <w:rPr>
+          <w:rFonts w:ascii="Times New Roman" w:hAnsi="Times New Roman" w:cs="Times New Roman"/>
+          <w:sz w:val="24"/>
+          <w:szCs w:val="24"/>
+        </w:rPr>
+        <w:t xml:space="preserve"> responsável por mostrar os pontos da rota que o usuário solicitou para copiar no fórum. Contém:</w:t>
       </w:r>
     </w:p>
     <w:p>
@@ -7587,39 +7737,7 @@
           <w:sz w:val="24"/>
           <w:szCs w:val="24"/>
         </w:rPr>
-        <w:t xml:space="preserve">Figura </w:t>
-      </w:r>
-      <w:r>
-        <w:rPr>
-          <w:rFonts w:ascii="Times New Roman" w:hAnsi="Times New Roman" w:cs="Times New Roman"/>
-          <w:sz w:val="24"/>
-          <w:szCs w:val="24"/>
-        </w:rPr>
-        <w:t>5</w:t>
-      </w:r>
-      <w:r>
-        <w:rPr>
-          <w:rFonts w:ascii="Times New Roman" w:hAnsi="Times New Roman" w:cs="Times New Roman"/>
-          <w:sz w:val="24"/>
-          <w:szCs w:val="24"/>
-        </w:rPr>
-        <w:t xml:space="preserve">. </w:t>
-      </w:r>
-      <w:r>
-        <w:rPr>
-          <w:rFonts w:ascii="Times New Roman" w:hAnsi="Times New Roman" w:cs="Times New Roman"/>
-          <w:sz w:val="24"/>
-          <w:szCs w:val="24"/>
-        </w:rPr>
-        <w:t>Copiar rota</w:t>
-      </w:r>
-      <w:r>
-        <w:rPr>
-          <w:rFonts w:ascii="Times New Roman" w:hAnsi="Times New Roman" w:cs="Times New Roman"/>
-          <w:sz w:val="24"/>
-          <w:szCs w:val="24"/>
-        </w:rPr>
-        <w:t>.</w:t>
+        <w:t>Figura 5. Copiar rota.</w:t>
       </w:r>
     </w:p>
     <w:p>
@@ -7682,7 +7800,24 @@
           <w:szCs w:val="24"/>
         </w:rPr>
         <w:tab/>
-        <w:t xml:space="preserve">Wireframe responsável pelo processo de edição e adição de novas rotas ao banco de rotas do </w:t>
+      </w:r>
+      <w:proofErr w:type="spellStart"/>
+      <w:r>
+        <w:rPr>
+          <w:rFonts w:ascii="Times New Roman" w:hAnsi="Times New Roman" w:cs="Times New Roman"/>
+          <w:sz w:val="24"/>
+          <w:szCs w:val="24"/>
+        </w:rPr>
+        <w:t>Wireframe</w:t>
+      </w:r>
+      <w:proofErr w:type="spellEnd"/>
+      <w:r>
+        <w:rPr>
+          <w:rFonts w:ascii="Times New Roman" w:hAnsi="Times New Roman" w:cs="Times New Roman"/>
+          <w:sz w:val="24"/>
+          <w:szCs w:val="24"/>
+        </w:rPr>
+        <w:t xml:space="preserve"> responsável pelo processo de edição e adição de novas rotas ao banco de rotas do </w:t>
       </w:r>
       <w:r>
         <w:rPr>
@@ -8028,39 +8163,7 @@
           <w:sz w:val="24"/>
           <w:szCs w:val="24"/>
         </w:rPr>
-        <w:t xml:space="preserve">Figura </w:t>
-      </w:r>
-      <w:r>
-        <w:rPr>
-          <w:rFonts w:ascii="Times New Roman" w:hAnsi="Times New Roman" w:cs="Times New Roman"/>
-          <w:sz w:val="24"/>
-          <w:szCs w:val="24"/>
-        </w:rPr>
-        <w:t>6</w:t>
-      </w:r>
-      <w:r>
-        <w:rPr>
-          <w:rFonts w:ascii="Times New Roman" w:hAnsi="Times New Roman" w:cs="Times New Roman"/>
-          <w:sz w:val="24"/>
-          <w:szCs w:val="24"/>
-        </w:rPr>
-        <w:t xml:space="preserve">. </w:t>
-      </w:r>
-      <w:r>
-        <w:rPr>
-          <w:rFonts w:ascii="Times New Roman" w:hAnsi="Times New Roman" w:cs="Times New Roman"/>
-          <w:sz w:val="24"/>
-          <w:szCs w:val="24"/>
-        </w:rPr>
-        <w:t>Editar rotas</w:t>
-      </w:r>
-      <w:r>
-        <w:rPr>
-          <w:rFonts w:ascii="Times New Roman" w:hAnsi="Times New Roman" w:cs="Times New Roman"/>
-          <w:sz w:val="24"/>
-          <w:szCs w:val="24"/>
-        </w:rPr>
-        <w:t>.</w:t>
+        <w:t>Figura 6. Editar rotas.</w:t>
       </w:r>
     </w:p>
     <w:p>
@@ -8295,7 +8398,25 @@
           <w:szCs w:val="24"/>
         </w:rPr>
         <w:tab/>
-        <w:t>Local destinado aos usuários para que eles possam deixar opiniões sobre o appWeb. Contém:</w:t>
+        <w:t xml:space="preserve">Local destinado aos usuários para que eles possam deixar opiniões sobre o </w:t>
+      </w:r>
+      <w:proofErr w:type="spellStart"/>
+      <w:r>
+        <w:rPr>
+          <w:rFonts w:ascii="Times New Roman" w:hAnsi="Times New Roman" w:cs="Times New Roman"/>
+          <w:sz w:val="24"/>
+          <w:szCs w:val="24"/>
+        </w:rPr>
+        <w:t>appWeb</w:t>
+      </w:r>
+      <w:proofErr w:type="spellEnd"/>
+      <w:r>
+        <w:rPr>
+          <w:rFonts w:ascii="Times New Roman" w:hAnsi="Times New Roman" w:cs="Times New Roman"/>
+          <w:sz w:val="24"/>
+          <w:szCs w:val="24"/>
+        </w:rPr>
+        <w:t>. Contém:</w:t>
       </w:r>
     </w:p>
     <w:p>
@@ -8426,39 +8547,7 @@
           <w:sz w:val="24"/>
           <w:szCs w:val="24"/>
         </w:rPr>
-        <w:t xml:space="preserve">Figura </w:t>
-      </w:r>
-      <w:r>
-        <w:rPr>
-          <w:rFonts w:ascii="Times New Roman" w:hAnsi="Times New Roman" w:cs="Times New Roman"/>
-          <w:sz w:val="24"/>
-          <w:szCs w:val="24"/>
-        </w:rPr>
-        <w:t>8</w:t>
-      </w:r>
-      <w:r>
-        <w:rPr>
-          <w:rFonts w:ascii="Times New Roman" w:hAnsi="Times New Roman" w:cs="Times New Roman"/>
-          <w:sz w:val="24"/>
-          <w:szCs w:val="24"/>
-        </w:rPr>
-        <w:t xml:space="preserve">. </w:t>
-      </w:r>
-      <w:r>
-        <w:rPr>
-          <w:rFonts w:ascii="Times New Roman" w:hAnsi="Times New Roman" w:cs="Times New Roman"/>
-          <w:sz w:val="24"/>
-          <w:szCs w:val="24"/>
-        </w:rPr>
-        <w:t>Caixa de sugestão</w:t>
-      </w:r>
-      <w:r>
-        <w:rPr>
-          <w:rFonts w:ascii="Times New Roman" w:hAnsi="Times New Roman" w:cs="Times New Roman"/>
-          <w:sz w:val="24"/>
-          <w:szCs w:val="24"/>
-        </w:rPr>
-        <w:t>.</w:t>
+        <w:t>Figura 8. Caixa de sugestão.</w:t>
       </w:r>
     </w:p>
     <w:p>
@@ -8525,7 +8614,23 @@
         <w:ind w:firstLine="708"/>
       </w:pPr>
       <w:r>
-        <w:t>No SCRUM existem três papeis principais, são eles o SCRUM master, product owner e equipe de desenvolvimento</w:t>
+        <w:t xml:space="preserve">No SCRUM existem três papeis principais, são eles o SCRUM master, </w:t>
+      </w:r>
+      <w:proofErr w:type="spellStart"/>
+      <w:r>
+        <w:t>product</w:t>
+      </w:r>
+      <w:proofErr w:type="spellEnd"/>
+      <w:r>
+        <w:t xml:space="preserve"> </w:t>
+      </w:r>
+      <w:proofErr w:type="spellStart"/>
+      <w:r>
+        <w:t>owner</w:t>
+      </w:r>
+      <w:proofErr w:type="spellEnd"/>
+      <w:r>
+        <w:t xml:space="preserve"> e equipe de desenvolvimento</w:t>
       </w:r>
       <w:r>
         <w:t>.</w:t>
@@ -8638,11 +8743,16 @@
               <w:jc w:val="center"/>
             </w:pPr>
             <w:r>
-              <w:t>Processo de Design Thinkin</w:t>
+              <w:t xml:space="preserve">Processo de Design </w:t>
+            </w:r>
+            <w:proofErr w:type="spellStart"/>
+            <w:r>
+              <w:t>Thinkin</w:t>
             </w:r>
             <w:r>
               <w:t>g</w:t>
             </w:r>
+            <w:proofErr w:type="spellEnd"/>
           </w:p>
         </w:tc>
         <w:tc>
@@ -8749,9 +8859,11 @@
               <w:pStyle w:val="SemEspaamento"/>
               <w:jc w:val="center"/>
             </w:pPr>
+            <w:proofErr w:type="spellStart"/>
             <w:r>
               <w:t>Heroku</w:t>
             </w:r>
+            <w:proofErr w:type="spellEnd"/>
           </w:p>
         </w:tc>
         <w:tc>
@@ -8781,8 +8893,13 @@
               <w:pStyle w:val="SemEspaamento"/>
               <w:jc w:val="center"/>
             </w:pPr>
-            <w:r>
-              <w:t>WireFrame interativo</w:t>
+            <w:proofErr w:type="spellStart"/>
+            <w:r>
+              <w:t>WireFrame</w:t>
+            </w:r>
+            <w:proofErr w:type="spellEnd"/>
+            <w:r>
+              <w:t xml:space="preserve"> interativo</w:t>
             </w:r>
           </w:p>
         </w:tc>
@@ -8796,9 +8913,11 @@
               <w:pStyle w:val="SemEspaamento"/>
               <w:jc w:val="center"/>
             </w:pPr>
+            <w:proofErr w:type="spellStart"/>
             <w:r>
               <w:t>Figma</w:t>
             </w:r>
+            <w:proofErr w:type="spellEnd"/>
           </w:p>
         </w:tc>
         <w:tc>
@@ -8872,14 +8991,54 @@
         <w:t xml:space="preserve">Para o controle de versão e atualização de versão foi utilizado </w:t>
       </w:r>
       <w:r>
-        <w:t xml:space="preserve">o github. Criado em 10 de abril de 2009 pelo </w:t>
+        <w:t xml:space="preserve">o </w:t>
+      </w:r>
+      <w:proofErr w:type="spellStart"/>
+      <w:r>
+        <w:t>github</w:t>
+      </w:r>
+      <w:proofErr w:type="spellEnd"/>
+      <w:r>
+        <w:t xml:space="preserve">. Criado em 10 de abril de 2009 pelo </w:t>
       </w:r>
       <w:r>
         <w:rPr>
           <w:color w:val="202122"/>
           <w:shd w:val="clear" w:color="auto" w:fill="FFFFFF"/>
         </w:rPr>
-        <w:t xml:space="preserve">Chris Wanstrath, J. Hyett, Tom Preston-Werner e </w:t>
+        <w:t xml:space="preserve">Chris </w:t>
+      </w:r>
+      <w:proofErr w:type="spellStart"/>
+      <w:r>
+        <w:rPr>
+          <w:color w:val="202122"/>
+          <w:shd w:val="clear" w:color="auto" w:fill="FFFFFF"/>
+        </w:rPr>
+        <w:t>Wanstrath</w:t>
+      </w:r>
+      <w:proofErr w:type="spellEnd"/>
+      <w:r>
+        <w:rPr>
+          <w:color w:val="202122"/>
+          <w:shd w:val="clear" w:color="auto" w:fill="FFFFFF"/>
+        </w:rPr>
+        <w:t xml:space="preserve">, J. </w:t>
+      </w:r>
+      <w:proofErr w:type="spellStart"/>
+      <w:r>
+        <w:rPr>
+          <w:color w:val="202122"/>
+          <w:shd w:val="clear" w:color="auto" w:fill="FFFFFF"/>
+        </w:rPr>
+        <w:t>Hyett</w:t>
+      </w:r>
+      <w:proofErr w:type="spellEnd"/>
+      <w:r>
+        <w:rPr>
+          <w:color w:val="202122"/>
+          <w:shd w:val="clear" w:color="auto" w:fill="FFFFFF"/>
+        </w:rPr>
+        <w:t xml:space="preserve">, Tom Preston-Werner e </w:t>
       </w:r>
       <w:r>
         <w:rPr>

</xml_diff>